<commit_message>
Modified FAIMMS views and Word document to display time coverage in years instead of days
</commit_message>
<xml_diff>
--- a/report/FAIMMS_ReportTemplates_v2.0.docx
+++ b/report/FAIMMS_ReportTemplates_v2.0.docx
@@ -80,9 +80,7 @@
           <w:t>3</w:t>
         </w:r>
       </w:ins>
-      <w:bookmarkStart w:id="1" w:name="_GoBack"/>
-      <w:bookmarkEnd w:id="1"/>
-      <w:del w:id="2" w:author="Xavier Hoenner" w:date="2014-05-01T12:40:00Z">
+      <w:del w:id="1" w:author="Xavier Hoenner" w:date="2014-05-01T12:40:00Z">
         <w:r>
           <w:rPr>
             <w:szCs w:val="24"/>
@@ -247,7 +245,7 @@
                 <w:szCs w:val="24"/>
               </w:rPr>
             </w:pPr>
-            <w:del w:id="3" w:author="Xavier Hoenner" w:date="2014-05-01T12:31:00Z">
+            <w:del w:id="2" w:author="Xavier Hoenner" w:date="2014-05-01T12:31:00Z">
               <w:r>
                 <w:rPr>
                   <w:szCs w:val="24"/>
@@ -261,7 +259,7 @@
                 <w:delText>dev</w:delText>
               </w:r>
             </w:del>
-            <w:ins w:id="4" w:author="Xavier Hoenner" w:date="2014-05-01T12:31:00Z">
+            <w:ins w:id="3" w:author="Xavier Hoenner" w:date="2014-05-01T12:31:00Z">
               <w:r>
                 <w:rPr>
                   <w:szCs w:val="24"/>
@@ -309,7 +307,7 @@
                 <w:szCs w:val="24"/>
               </w:rPr>
             </w:pPr>
-            <w:del w:id="5" w:author="Xavier Hoenner" w:date="2014-05-01T12:31:00Z">
+            <w:del w:id="4" w:author="Xavier Hoenner" w:date="2014-05-01T12:31:00Z">
               <w:r>
                 <w:rPr>
                   <w:szCs w:val="24"/>
@@ -317,7 +315,7 @@
                 <w:delText>report_db</w:delText>
               </w:r>
             </w:del>
-            <w:ins w:id="6" w:author="Xavier Hoenner" w:date="2014-05-01T12:31:00Z">
+            <w:ins w:id="5" w:author="Xavier Hoenner" w:date="2014-05-01T12:31:00Z">
               <w:r>
                 <w:rPr>
                   <w:szCs w:val="24"/>
@@ -365,7 +363,7 @@
               </w:rPr>
               <w:t>report</w:t>
             </w:r>
-            <w:ins w:id="7" w:author="Xavier Hoenner" w:date="2014-05-01T12:31:00Z">
+            <w:ins w:id="6" w:author="Xavier Hoenner" w:date="2014-05-01T12:31:00Z">
               <w:r>
                 <w:rPr>
                   <w:szCs w:val="24"/>
@@ -460,7 +458,7 @@
       <w:r>
         <w:t xml:space="preserve"> None, data are already sorted</w:t>
       </w:r>
-      <w:del w:id="8" w:author="Xavier Hoenner" w:date="2014-05-01T12:36:00Z">
+      <w:del w:id="7" w:author="Xavier Hoenner" w:date="2014-05-01T12:36:00Z">
         <w:r>
           <w:delText xml:space="preserve"> by ASCENDING ‘</w:delText>
         </w:r>
@@ -538,7 +536,7 @@
       <w:r>
         <w:t xml:space="preserve">, </w:t>
       </w:r>
-      <w:del w:id="9" w:author="Xavier Hoenner" w:date="2014-05-01T12:32:00Z">
+      <w:del w:id="8" w:author="Xavier Hoenner" w:date="2014-05-01T12:32:00Z">
         <w:r>
           <w:delText>quality controlled datasets</w:delText>
         </w:r>
@@ -561,22 +559,22 @@
       <w:r>
         <w:t>temporal</w:t>
       </w:r>
-      <w:ins w:id="10" w:author="Xavier Hoenner" w:date="2014-05-01T12:32:00Z">
+      <w:ins w:id="9" w:author="Xavier Hoenner" w:date="2014-05-01T12:32:00Z">
         <w:r>
           <w:t xml:space="preserve">, </w:t>
         </w:r>
       </w:ins>
-      <w:ins w:id="11" w:author="Xavier Hoenner" w:date="2014-05-01T12:33:00Z">
+      <w:ins w:id="10" w:author="Xavier Hoenner" w:date="2014-05-01T12:33:00Z">
         <w:r>
           <w:t xml:space="preserve">latitudinal, </w:t>
         </w:r>
       </w:ins>
-      <w:ins w:id="12" w:author="Xavier Hoenner" w:date="2014-05-01T12:32:00Z">
+      <w:ins w:id="11" w:author="Xavier Hoenner" w:date="2014-05-01T12:32:00Z">
         <w:r>
           <w:t xml:space="preserve">longitudinal, </w:t>
         </w:r>
       </w:ins>
-      <w:del w:id="13" w:author="Xavier Hoenner" w:date="2014-05-01T12:33:00Z">
+      <w:del w:id="12" w:author="Xavier Hoenner" w:date="2014-05-01T12:33:00Z">
         <w:r>
           <w:delText xml:space="preserve"> </w:delText>
         </w:r>
@@ -798,7 +796,7 @@
         </w:rPr>
         <w:t>): XX</w:t>
       </w:r>
-      <w:del w:id="14" w:author="Xavier Hoenner" w:date="2014-05-01T12:32:00Z">
+      <w:del w:id="13" w:author="Xavier Hoenner" w:date="2014-05-01T12:32:00Z">
         <w:r>
           <w:rPr>
             <w:b/>
@@ -844,7 +842,7 @@
         <w:br/>
         <w:t>Temporal range (‘temporal_range’): XX</w:t>
       </w:r>
-      <w:ins w:id="15" w:author="Xavier Hoenner" w:date="2014-05-01T12:34:00Z">
+      <w:ins w:id="14" w:author="Xavier Hoenner" w:date="2014-05-01T12:34:00Z">
         <w:r>
           <w:rPr>
             <w:b/>
@@ -854,7 +852,7 @@
           <w:t>Latitudinal range (‘lat_range’): XX</w:t>
         </w:r>
       </w:ins>
-      <w:ins w:id="16" w:author="Xavier Hoenner" w:date="2014-05-01T12:33:00Z">
+      <w:ins w:id="15" w:author="Xavier Hoenner" w:date="2014-05-01T12:33:00Z">
         <w:r>
           <w:rPr>
             <w:b/>
@@ -870,6 +868,13 @@
           <w:i/>
         </w:rPr>
         <w:br/>
+      </w:r>
+      <w:r>
+        <w:rPr>
+          <w:b/>
+          <w:i/>
+        </w:rPr>
+        <w:lastRenderedPageBreak/>
         <w:t>Depth range (</w:t>
       </w:r>
       <w:r>
@@ -902,17 +907,16 @@
         <w:rPr>
           <w:u w:val="single"/>
         </w:rPr>
-        <w:lastRenderedPageBreak/>
         <w:t>Footnote:</w:t>
       </w:r>
       <w:r>
         <w:t xml:space="preserve"> </w:t>
       </w:r>
-      <w:ins w:id="17" w:author="Xavier Hoenner" w:date="2013-07-11T15:07:00Z">
+      <w:ins w:id="16" w:author="Xavier Hoenner" w:date="2013-07-11T15:07:00Z">
         <w:r>
           <w:rPr>
             <w:b/>
-            <w:rPrChange w:id="18" w:author="Xavier Hoenner" w:date="2013-07-11T15:08:00Z">
+            <w:rPrChange w:id="17" w:author="Xavier Hoenner" w:date="2013-07-11T15:08:00Z">
               <w:rPr/>
             </w:rPrChange>
           </w:rPr>
@@ -922,77 +926,77 @@
           <w:t>:</w:t>
         </w:r>
       </w:ins>
-      <w:ins w:id="19" w:author="Xavier Hoenner" w:date="2013-07-11T15:08:00Z">
+      <w:ins w:id="18" w:author="Xavier Hoenner" w:date="2013-07-11T15:08:00Z">
         <w:r>
           <w:t xml:space="preserve"> Number of relay poles and sensor floats forming the sensor network.</w:t>
         </w:r>
       </w:ins>
-      <w:ins w:id="20" w:author="Xavier Hoenner" w:date="2013-07-11T15:07:00Z">
+      <w:ins w:id="19" w:author="Xavier Hoenner" w:date="2013-07-11T15:07:00Z">
         <w:r>
           <w:t xml:space="preserve"> </w:t>
         </w:r>
       </w:ins>
-      <w:ins w:id="21" w:author="Xavier Hoenner" w:date="2013-07-11T15:10:00Z">
+      <w:ins w:id="20" w:author="Xavier Hoenner" w:date="2013-07-11T15:10:00Z">
         <w:r>
           <w:t xml:space="preserve">Relay poles </w:t>
         </w:r>
       </w:ins>
-      <w:ins w:id="22" w:author="Xavier Hoenner" w:date="2013-07-11T15:16:00Z">
+      <w:ins w:id="21" w:author="Xavier Hoenner" w:date="2013-07-11T15:16:00Z">
         <w:r>
           <w:t xml:space="preserve">typically </w:t>
         </w:r>
       </w:ins>
-      <w:ins w:id="23" w:author="Xavier Hoenner" w:date="2013-07-11T15:11:00Z">
+      <w:ins w:id="22" w:author="Xavier Hoenner" w:date="2013-07-11T15:11:00Z">
         <w:r>
           <w:t xml:space="preserve">transmit data recorded by </w:t>
         </w:r>
       </w:ins>
-      <w:ins w:id="24" w:author="Xavier Hoenner" w:date="2013-07-11T15:12:00Z">
+      <w:ins w:id="23" w:author="Xavier Hoenner" w:date="2013-07-11T15:12:00Z">
         <w:r>
           <w:t xml:space="preserve">multiple </w:t>
         </w:r>
       </w:ins>
-      <w:ins w:id="25" w:author="Xavier Hoenner" w:date="2013-07-11T15:11:00Z">
+      <w:ins w:id="24" w:author="Xavier Hoenner" w:date="2013-07-11T15:11:00Z">
         <w:r>
           <w:t xml:space="preserve">sensors </w:t>
         </w:r>
       </w:ins>
-      <w:ins w:id="26" w:author="Xavier Hoenner" w:date="2013-07-11T15:12:00Z">
+      <w:ins w:id="25" w:author="Xavier Hoenner" w:date="2013-07-11T15:12:00Z">
         <w:r>
           <w:t xml:space="preserve">mounted </w:t>
         </w:r>
       </w:ins>
-      <w:ins w:id="27" w:author="Xavier Hoenner" w:date="2013-07-11T15:11:00Z">
+      <w:ins w:id="26" w:author="Xavier Hoenner" w:date="2013-07-11T15:11:00Z">
         <w:r>
           <w:t xml:space="preserve">on sensor floats </w:t>
         </w:r>
       </w:ins>
-      <w:ins w:id="28" w:author="Xavier Hoenner" w:date="2013-07-11T15:10:00Z">
+      <w:ins w:id="27" w:author="Xavier Hoenner" w:date="2013-07-11T15:10:00Z">
         <w:r>
           <w:t>to a base station</w:t>
         </w:r>
       </w:ins>
-      <w:ins w:id="29" w:author="Xavier Hoenner" w:date="2013-07-11T15:13:00Z">
+      <w:ins w:id="28" w:author="Xavier Hoenner" w:date="2013-07-11T15:13:00Z">
         <w:r>
           <w:t xml:space="preserve">, which has </w:t>
         </w:r>
       </w:ins>
-      <w:ins w:id="30" w:author="Xavier Hoenner" w:date="2013-07-11T15:15:00Z">
+      <w:ins w:id="29" w:author="Xavier Hoenner" w:date="2013-07-11T15:15:00Z">
         <w:r>
           <w:t xml:space="preserve">a </w:t>
         </w:r>
       </w:ins>
-      <w:ins w:id="31" w:author="Xavier Hoenner" w:date="2013-07-11T15:13:00Z">
+      <w:ins w:id="30" w:author="Xavier Hoenner" w:date="2013-07-11T15:13:00Z">
         <w:r>
           <w:t>high-speed link back to the Australian mainland.</w:t>
         </w:r>
       </w:ins>
-      <w:ins w:id="32" w:author="Xavier Hoenner" w:date="2013-07-11T15:07:00Z">
+      <w:ins w:id="31" w:author="Xavier Hoenner" w:date="2013-07-11T15:07:00Z">
         <w:r>
           <w:br/>
         </w:r>
       </w:ins>
-      <w:del w:id="33" w:author="Xavier Hoenner" w:date="2013-07-11T11:35:00Z">
+      <w:del w:id="32" w:author="Xavier Hoenner" w:date="2013-07-11T11:35:00Z">
         <w:r>
           <w:rPr>
             <w:b/>
@@ -1006,7 +1010,7 @@
           <w:br/>
         </w:r>
       </w:del>
-      <w:del w:id="34" w:author="Xavier Hoenner" w:date="2014-05-01T12:36:00Z">
+      <w:del w:id="33" w:author="Xavier Hoenner" w:date="2014-05-01T12:36:00Z">
         <w:r>
           <w:rPr>
             <w:b/>
@@ -1113,19 +1117,29 @@
       <w:r>
         <w:t xml:space="preserve">umber of </w:t>
       </w:r>
-      <w:r>
-        <w:t>days</w:t>
-      </w:r>
-      <w:r>
-        <w:t xml:space="preserve"> </w:t>
-      </w:r>
+      <w:del w:id="34" w:author="Xavier Hoenner" w:date="2014-05-30T14:57:00Z">
+        <w:r>
+          <w:delText>days</w:delText>
+        </w:r>
+        <w:r>
+          <w:delText xml:space="preserve"> </w:delText>
+        </w:r>
+      </w:del>
+      <w:ins w:id="35" w:author="Xavier Hoenner" w:date="2014-05-30T14:57:00Z">
+        <w:r>
+          <w:t>years</w:t>
+        </w:r>
+        <w:r>
+          <w:t xml:space="preserve"> </w:t>
+        </w:r>
+      </w:ins>
       <w:r>
         <w:t>between the data recording start and end dates</w:t>
       </w:r>
       <w:r>
         <w:t>.</w:t>
       </w:r>
-      <w:del w:id="35" w:author="Xavier Hoenner" w:date="2014-05-01T12:36:00Z">
+      <w:del w:id="36" w:author="Xavier Hoenner" w:date="2014-05-01T12:36:00Z">
         <w:r>
           <w:br/>
         </w:r>
@@ -1247,7 +1261,7 @@
         <w:tblW w:w="0" w:type="auto"/>
         <w:jc w:val="center"/>
         <w:tblLook w:val="04A0" w:firstRow="1" w:lastRow="0" w:firstColumn="1" w:lastColumn="0" w:noHBand="0" w:noVBand="1"/>
-        <w:tblPrChange w:id="36" w:author="Xavier Hoenner" w:date="2014-05-01T12:37:00Z">
+        <w:tblPrChange w:id="37" w:author="Xavier Hoenner" w:date="2014-05-01T12:37:00Z">
           <w:tblPr>
             <w:tblStyle w:val="TableGrid"/>
             <w:tblW w:w="4654" w:type="pct"/>
@@ -1265,7 +1279,7 @@
         <w:gridCol w:w="1087"/>
         <w:gridCol w:w="966"/>
         <w:gridCol w:w="1916"/>
-        <w:tblGridChange w:id="37">
+        <w:tblGridChange w:id="38">
           <w:tblGrid>
             <w:gridCol w:w="629"/>
             <w:gridCol w:w="751"/>
@@ -1281,7 +1295,7 @@
       <w:tr>
         <w:trPr>
           <w:jc w:val="center"/>
-          <w:trPrChange w:id="38" w:author="Xavier Hoenner" w:date="2014-05-01T12:37:00Z">
+          <w:trPrChange w:id="39" w:author="Xavier Hoenner" w:date="2014-05-01T12:37:00Z">
             <w:trPr>
               <w:jc w:val="center"/>
             </w:trPr>
@@ -1291,7 +1305,7 @@
           <w:tcPr>
             <w:tcW w:w="0" w:type="auto"/>
             <w:vAlign w:val="center"/>
-            <w:tcPrChange w:id="39" w:author="Xavier Hoenner" w:date="2014-05-01T12:37:00Z">
+            <w:tcPrChange w:id="40" w:author="Xavier Hoenner" w:date="2014-05-01T12:37:00Z">
               <w:tcPr>
                 <w:tcW w:w="344" w:type="pct"/>
                 <w:vAlign w:val="center"/>
@@ -1317,7 +1331,7 @@
           <w:tcPr>
             <w:tcW w:w="0" w:type="auto"/>
             <w:vAlign w:val="center"/>
-            <w:tcPrChange w:id="40" w:author="Xavier Hoenner" w:date="2014-05-01T12:37:00Z">
+            <w:tcPrChange w:id="41" w:author="Xavier Hoenner" w:date="2014-05-01T12:37:00Z">
               <w:tcPr>
                 <w:tcW w:w="409" w:type="pct"/>
                 <w:vAlign w:val="center"/>
@@ -1343,7 +1357,7 @@
           <w:tcPr>
             <w:tcW w:w="0" w:type="auto"/>
             <w:vAlign w:val="center"/>
-            <w:tcPrChange w:id="41" w:author="Xavier Hoenner" w:date="2014-05-01T12:37:00Z">
+            <w:tcPrChange w:id="42" w:author="Xavier Hoenner" w:date="2014-05-01T12:37:00Z">
               <w:tcPr>
                 <w:tcW w:w="362" w:type="pct"/>
                 <w:vAlign w:val="center"/>
@@ -1368,7 +1382,7 @@
         <w:tc>
           <w:tcPr>
             <w:tcW w:w="0" w:type="auto"/>
-            <w:tcPrChange w:id="42" w:author="Xavier Hoenner" w:date="2014-05-01T12:37:00Z">
+            <w:tcPrChange w:id="43" w:author="Xavier Hoenner" w:date="2014-05-01T12:37:00Z">
               <w:tcPr>
                 <w:tcW w:w="446" w:type="pct"/>
               </w:tcPr>
@@ -1393,7 +1407,7 @@
           <w:tcPr>
             <w:tcW w:w="0" w:type="auto"/>
             <w:vAlign w:val="center"/>
-            <w:tcPrChange w:id="43" w:author="Xavier Hoenner" w:date="2014-05-01T12:37:00Z">
+            <w:tcPrChange w:id="44" w:author="Xavier Hoenner" w:date="2014-05-01T12:37:00Z">
               <w:tcPr>
                 <w:tcW w:w="394" w:type="pct"/>
               </w:tcPr>
@@ -1405,8 +1419,9 @@
               <w:rPr>
                 <w:b/>
               </w:rPr>
-              <w:pPrChange w:id="44" w:author="Xavier Hoenner" w:date="2014-05-01T12:37:00Z">
+              <w:pPrChange w:id="45" w:author="Xavier Hoenner" w:date="2014-05-01T12:37:00Z">
                 <w:pPr>
+                  <w:spacing w:after="200" w:line="276" w:lineRule="auto"/>
                   <w:jc w:val="center"/>
                 </w:pPr>
               </w:pPrChange>
@@ -1423,7 +1438,7 @@
           <w:tcPr>
             <w:tcW w:w="0" w:type="auto"/>
             <w:vAlign w:val="center"/>
-            <w:tcPrChange w:id="45" w:author="Xavier Hoenner" w:date="2014-05-01T12:37:00Z">
+            <w:tcPrChange w:id="46" w:author="Xavier Hoenner" w:date="2014-05-01T12:37:00Z">
               <w:tcPr>
                 <w:tcW w:w="401" w:type="pct"/>
                 <w:vAlign w:val="center"/>
@@ -1449,7 +1464,7 @@
           <w:tcPr>
             <w:tcW w:w="0" w:type="auto"/>
             <w:vAlign w:val="center"/>
-            <w:tcPrChange w:id="46" w:author="Xavier Hoenner" w:date="2014-05-01T12:37:00Z">
+            <w:tcPrChange w:id="47" w:author="Xavier Hoenner" w:date="2014-05-01T12:37:00Z">
               <w:tcPr>
                 <w:tcW w:w="363" w:type="pct"/>
                 <w:vAlign w:val="center"/>
@@ -1475,7 +1490,7 @@
           <w:tcPr>
             <w:tcW w:w="0" w:type="auto"/>
             <w:vAlign w:val="center"/>
-            <w:tcPrChange w:id="47" w:author="Xavier Hoenner" w:date="2014-05-01T12:37:00Z">
+            <w:tcPrChange w:id="48" w:author="Xavier Hoenner" w:date="2014-05-01T12:37:00Z">
               <w:tcPr>
                 <w:tcW w:w="664" w:type="pct"/>
                 <w:vAlign w:val="center"/>
@@ -1501,7 +1516,7 @@
       <w:tr>
         <w:trPr>
           <w:jc w:val="center"/>
-          <w:trPrChange w:id="48" w:author="Xavier Hoenner" w:date="2014-05-01T12:37:00Z">
+          <w:trPrChange w:id="49" w:author="Xavier Hoenner" w:date="2014-05-01T12:37:00Z">
             <w:trPr>
               <w:jc w:val="center"/>
             </w:trPr>
@@ -1511,7 +1526,7 @@
           <w:tcPr>
             <w:tcW w:w="0" w:type="auto"/>
             <w:vAlign w:val="center"/>
-            <w:tcPrChange w:id="49" w:author="Xavier Hoenner" w:date="2014-05-01T12:37:00Z">
+            <w:tcPrChange w:id="50" w:author="Xavier Hoenner" w:date="2014-05-01T12:37:00Z">
               <w:tcPr>
                 <w:tcW w:w="344" w:type="pct"/>
                 <w:vAlign w:val="center"/>
@@ -1531,7 +1546,7 @@
           <w:tcPr>
             <w:tcW w:w="0" w:type="auto"/>
             <w:vAlign w:val="center"/>
-            <w:tcPrChange w:id="50" w:author="Xavier Hoenner" w:date="2014-05-01T12:37:00Z">
+            <w:tcPrChange w:id="51" w:author="Xavier Hoenner" w:date="2014-05-01T12:37:00Z">
               <w:tcPr>
                 <w:tcW w:w="409" w:type="pct"/>
                 <w:vAlign w:val="center"/>
@@ -1551,7 +1566,7 @@
           <w:tcPr>
             <w:tcW w:w="0" w:type="auto"/>
             <w:vAlign w:val="center"/>
-            <w:tcPrChange w:id="51" w:author="Xavier Hoenner" w:date="2014-05-01T12:37:00Z">
+            <w:tcPrChange w:id="52" w:author="Xavier Hoenner" w:date="2014-05-01T12:37:00Z">
               <w:tcPr>
                 <w:tcW w:w="362" w:type="pct"/>
                 <w:vAlign w:val="center"/>
@@ -1570,7 +1585,7 @@
         <w:tc>
           <w:tcPr>
             <w:tcW w:w="0" w:type="auto"/>
-            <w:tcPrChange w:id="52" w:author="Xavier Hoenner" w:date="2014-05-01T12:37:00Z">
+            <w:tcPrChange w:id="53" w:author="Xavier Hoenner" w:date="2014-05-01T12:37:00Z">
               <w:tcPr>
                 <w:tcW w:w="446" w:type="pct"/>
               </w:tcPr>
@@ -1589,7 +1604,7 @@
           <w:tcPr>
             <w:tcW w:w="0" w:type="auto"/>
             <w:vAlign w:val="center"/>
-            <w:tcPrChange w:id="53" w:author="Xavier Hoenner" w:date="2014-05-01T12:37:00Z">
+            <w:tcPrChange w:id="54" w:author="Xavier Hoenner" w:date="2014-05-01T12:37:00Z">
               <w:tcPr>
                 <w:tcW w:w="394" w:type="pct"/>
               </w:tcPr>
@@ -1598,8 +1613,9 @@
           <w:p>
             <w:pPr>
               <w:jc w:val="center"/>
-              <w:pPrChange w:id="54" w:author="Xavier Hoenner" w:date="2014-05-01T12:37:00Z">
+              <w:pPrChange w:id="55" w:author="Xavier Hoenner" w:date="2014-05-01T12:37:00Z">
                 <w:pPr>
+                  <w:spacing w:after="200" w:line="276" w:lineRule="auto"/>
                   <w:jc w:val="center"/>
                 </w:pPr>
               </w:pPrChange>
@@ -1613,7 +1629,7 @@
           <w:tcPr>
             <w:tcW w:w="0" w:type="auto"/>
             <w:vAlign w:val="center"/>
-            <w:tcPrChange w:id="55" w:author="Xavier Hoenner" w:date="2014-05-01T12:37:00Z">
+            <w:tcPrChange w:id="56" w:author="Xavier Hoenner" w:date="2014-05-01T12:37:00Z">
               <w:tcPr>
                 <w:tcW w:w="401" w:type="pct"/>
                 <w:vAlign w:val="center"/>
@@ -1633,7 +1649,7 @@
           <w:tcPr>
             <w:tcW w:w="0" w:type="auto"/>
             <w:vAlign w:val="center"/>
-            <w:tcPrChange w:id="56" w:author="Xavier Hoenner" w:date="2014-05-01T12:37:00Z">
+            <w:tcPrChange w:id="57" w:author="Xavier Hoenner" w:date="2014-05-01T12:37:00Z">
               <w:tcPr>
                 <w:tcW w:w="363" w:type="pct"/>
                 <w:vAlign w:val="center"/>
@@ -1653,7 +1669,7 @@
           <w:tcPr>
             <w:tcW w:w="0" w:type="auto"/>
             <w:vAlign w:val="center"/>
-            <w:tcPrChange w:id="57" w:author="Xavier Hoenner" w:date="2014-05-01T12:37:00Z">
+            <w:tcPrChange w:id="58" w:author="Xavier Hoenner" w:date="2014-05-01T12:37:00Z">
               <w:tcPr>
                 <w:tcW w:w="664" w:type="pct"/>
                 <w:vAlign w:val="center"/>
@@ -1665,7 +1681,22 @@
               <w:jc w:val="center"/>
             </w:pPr>
             <w:r>
-              <w:t>Mean time coverage (days)</w:t>
+              <w:t>Mean time coverage (</w:t>
+            </w:r>
+            <w:del w:id="59" w:author="Xavier Hoenner" w:date="2014-05-30T14:58:00Z">
+              <w:r>
+                <w:delText>days</w:delText>
+              </w:r>
+            </w:del>
+            <w:ins w:id="60" w:author="Xavier Hoenner" w:date="2014-05-30T14:58:00Z">
+              <w:r>
+                <w:t>years</w:t>
+              </w:r>
+            </w:ins>
+            <w:bookmarkStart w:id="61" w:name="_GoBack"/>
+            <w:bookmarkEnd w:id="61"/>
+            <w:r>
+              <w:t>)</w:t>
             </w:r>
           </w:p>
         </w:tc>
@@ -1673,7 +1704,7 @@
       <w:tr>
         <w:trPr>
           <w:jc w:val="center"/>
-          <w:trPrChange w:id="58" w:author="Xavier Hoenner" w:date="2014-05-01T12:37:00Z">
+          <w:trPrChange w:id="62" w:author="Xavier Hoenner" w:date="2014-05-01T12:37:00Z">
             <w:trPr>
               <w:jc w:val="center"/>
             </w:trPr>
@@ -1683,7 +1714,7 @@
           <w:tcPr>
             <w:tcW w:w="0" w:type="auto"/>
             <w:vAlign w:val="center"/>
-            <w:tcPrChange w:id="59" w:author="Xavier Hoenner" w:date="2014-05-01T12:37:00Z">
+            <w:tcPrChange w:id="63" w:author="Xavier Hoenner" w:date="2014-05-01T12:37:00Z">
               <w:tcPr>
                 <w:tcW w:w="344" w:type="pct"/>
                 <w:vAlign w:val="center"/>
@@ -1700,7 +1731,7 @@
           <w:tcPr>
             <w:tcW w:w="0" w:type="auto"/>
             <w:vAlign w:val="center"/>
-            <w:tcPrChange w:id="60" w:author="Xavier Hoenner" w:date="2014-05-01T12:37:00Z">
+            <w:tcPrChange w:id="64" w:author="Xavier Hoenner" w:date="2014-05-01T12:37:00Z">
               <w:tcPr>
                 <w:tcW w:w="409" w:type="pct"/>
                 <w:vAlign w:val="center"/>
@@ -1717,7 +1748,7 @@
           <w:tcPr>
             <w:tcW w:w="0" w:type="auto"/>
             <w:vAlign w:val="center"/>
-            <w:tcPrChange w:id="61" w:author="Xavier Hoenner" w:date="2014-05-01T12:37:00Z">
+            <w:tcPrChange w:id="65" w:author="Xavier Hoenner" w:date="2014-05-01T12:37:00Z">
               <w:tcPr>
                 <w:tcW w:w="362" w:type="pct"/>
                 <w:vAlign w:val="center"/>
@@ -1733,7 +1764,7 @@
         <w:tc>
           <w:tcPr>
             <w:tcW w:w="0" w:type="auto"/>
-            <w:tcPrChange w:id="62" w:author="Xavier Hoenner" w:date="2014-05-01T12:37:00Z">
+            <w:tcPrChange w:id="66" w:author="Xavier Hoenner" w:date="2014-05-01T12:37:00Z">
               <w:tcPr>
                 <w:tcW w:w="446" w:type="pct"/>
               </w:tcPr>
@@ -1748,7 +1779,7 @@
         <w:tc>
           <w:tcPr>
             <w:tcW w:w="0" w:type="auto"/>
-            <w:tcPrChange w:id="63" w:author="Xavier Hoenner" w:date="2014-05-01T12:37:00Z">
+            <w:tcPrChange w:id="67" w:author="Xavier Hoenner" w:date="2014-05-01T12:37:00Z">
               <w:tcPr>
                 <w:tcW w:w="394" w:type="pct"/>
               </w:tcPr>
@@ -1764,7 +1795,7 @@
           <w:tcPr>
             <w:tcW w:w="0" w:type="auto"/>
             <w:vAlign w:val="center"/>
-            <w:tcPrChange w:id="64" w:author="Xavier Hoenner" w:date="2014-05-01T12:37:00Z">
+            <w:tcPrChange w:id="68" w:author="Xavier Hoenner" w:date="2014-05-01T12:37:00Z">
               <w:tcPr>
                 <w:tcW w:w="401" w:type="pct"/>
                 <w:vAlign w:val="center"/>
@@ -1781,7 +1812,7 @@
           <w:tcPr>
             <w:tcW w:w="0" w:type="auto"/>
             <w:vAlign w:val="center"/>
-            <w:tcPrChange w:id="65" w:author="Xavier Hoenner" w:date="2014-05-01T12:37:00Z">
+            <w:tcPrChange w:id="69" w:author="Xavier Hoenner" w:date="2014-05-01T12:37:00Z">
               <w:tcPr>
                 <w:tcW w:w="363" w:type="pct"/>
                 <w:vAlign w:val="center"/>
@@ -1798,7 +1829,7 @@
           <w:tcPr>
             <w:tcW w:w="0" w:type="auto"/>
             <w:vAlign w:val="center"/>
-            <w:tcPrChange w:id="66" w:author="Xavier Hoenner" w:date="2014-05-01T12:37:00Z">
+            <w:tcPrChange w:id="70" w:author="Xavier Hoenner" w:date="2014-05-01T12:37:00Z">
               <w:tcPr>
                 <w:tcW w:w="664" w:type="pct"/>
                 <w:vAlign w:val="center"/>
@@ -1940,7 +1971,7 @@
                 <w:szCs w:val="24"/>
               </w:rPr>
             </w:pPr>
-            <w:ins w:id="67" w:author="Xavier Hoenner" w:date="2014-05-01T12:31:00Z">
+            <w:ins w:id="71" w:author="Xavier Hoenner" w:date="2014-05-01T12:31:00Z">
               <w:r>
                 <w:rPr>
                   <w:szCs w:val="24"/>
@@ -1954,7 +1985,7 @@
                 <w:t>.emii.org.au</w:t>
               </w:r>
             </w:ins>
-            <w:del w:id="68" w:author="Xavier Hoenner" w:date="2014-05-01T12:31:00Z">
+            <w:del w:id="72" w:author="Xavier Hoenner" w:date="2014-05-01T12:31:00Z">
               <w:r>
                 <w:rPr>
                   <w:szCs w:val="24"/>
@@ -2008,7 +2039,7 @@
                 <w:szCs w:val="24"/>
               </w:rPr>
             </w:pPr>
-            <w:ins w:id="69" w:author="Xavier Hoenner" w:date="2014-05-01T12:31:00Z">
+            <w:ins w:id="73" w:author="Xavier Hoenner" w:date="2014-05-01T12:31:00Z">
               <w:r>
                 <w:rPr>
                   <w:szCs w:val="24"/>
@@ -2016,7 +2047,7 @@
                 <w:t>harvest</w:t>
               </w:r>
             </w:ins>
-            <w:del w:id="70" w:author="Xavier Hoenner" w:date="2014-05-01T12:31:00Z">
+            <w:del w:id="74" w:author="Xavier Hoenner" w:date="2014-05-01T12:31:00Z">
               <w:r>
                 <w:rPr>
                   <w:szCs w:val="24"/>
@@ -2058,7 +2089,7 @@
                 <w:szCs w:val="24"/>
               </w:rPr>
             </w:pPr>
-            <w:ins w:id="71" w:author="Xavier Hoenner" w:date="2014-05-01T12:31:00Z">
+            <w:ins w:id="75" w:author="Xavier Hoenner" w:date="2014-05-01T12:31:00Z">
               <w:r>
                 <w:rPr>
                   <w:szCs w:val="24"/>
@@ -2066,7 +2097,7 @@
                 <w:t>reporting</w:t>
               </w:r>
             </w:ins>
-            <w:del w:id="72" w:author="Xavier Hoenner" w:date="2014-05-01T12:31:00Z">
+            <w:del w:id="76" w:author="Xavier Hoenner" w:date="2014-05-01T12:31:00Z">
               <w:r>
                 <w:rPr>
                   <w:szCs w:val="24"/>
@@ -2152,7 +2183,7 @@
       <w:r>
         <w:t>None, data are already sorted</w:t>
       </w:r>
-      <w:del w:id="73" w:author="Xavier Hoenner" w:date="2014-05-01T12:38:00Z">
+      <w:del w:id="77" w:author="Xavier Hoenner" w:date="2014-05-01T12:38:00Z">
         <w:r>
           <w:delText xml:space="preserve"> by ASCENDING ‘</w:delText>
         </w:r>
@@ -2222,6 +2253,7 @@
         <w:rPr>
           <w:u w:val="single"/>
         </w:rPr>
+        <w:lastRenderedPageBreak/>
         <w:t>Footnote:</w:t>
       </w:r>
       <w:r>
@@ -2236,12 +2268,12 @@
       <w:r>
         <w:t>Deployment site name</w:t>
       </w:r>
-      <w:ins w:id="74" w:author="Xavier Hoenner" w:date="2013-07-11T11:35:00Z">
+      <w:ins w:id="78" w:author="Xavier Hoenner" w:date="2013-07-11T11:35:00Z">
         <w:r>
           <w:t>.</w:t>
         </w:r>
       </w:ins>
-      <w:del w:id="75" w:author="Xavier Hoenner" w:date="2013-07-11T11:35:00Z">
+      <w:del w:id="79" w:author="Xavier Hoenner" w:date="2013-07-11T11:35:00Z">
         <w:r>
           <w:delText xml:space="preserve"> for the sensor network</w:delText>
         </w:r>
@@ -2300,7 +2332,7 @@
       <w:r>
         <w:t>.</w:t>
       </w:r>
-      <w:del w:id="76" w:author="Xavier Hoenner" w:date="2014-05-01T12:38:00Z">
+      <w:del w:id="80" w:author="Xavier Hoenner" w:date="2014-05-01T12:38:00Z">
         <w:r>
           <w:br/>
         </w:r>
@@ -2395,12 +2427,22 @@
       <w:r>
         <w:t xml:space="preserve">umber of </w:t>
       </w:r>
-      <w:r>
-        <w:t>days</w:t>
-      </w:r>
-      <w:r>
-        <w:t xml:space="preserve"> </w:t>
-      </w:r>
+      <w:del w:id="81" w:author="Xavier Hoenner" w:date="2014-05-30T14:57:00Z">
+        <w:r>
+          <w:delText>days</w:delText>
+        </w:r>
+        <w:r>
+          <w:delText xml:space="preserve"> </w:delText>
+        </w:r>
+      </w:del>
+      <w:ins w:id="82" w:author="Xavier Hoenner" w:date="2014-05-30T14:57:00Z">
+        <w:r>
+          <w:t>years</w:t>
+        </w:r>
+        <w:r>
+          <w:t xml:space="preserve"> </w:t>
+        </w:r>
+      </w:ins>
       <w:r>
         <w:t xml:space="preserve">between the </w:t>
       </w:r>
@@ -2422,7 +2464,7 @@
       <w:r>
         <w:t>.</w:t>
       </w:r>
-      <w:del w:id="77" w:author="Xavier Hoenner" w:date="2014-05-01T12:38:00Z">
+      <w:del w:id="83" w:author="Xavier Hoenner" w:date="2014-05-01T12:38:00Z">
         <w:r>
           <w:br/>
         </w:r>
@@ -2553,7 +2595,7 @@
         <w:tblW w:w="4097" w:type="pct"/>
         <w:jc w:val="center"/>
         <w:tblLook w:val="04A0" w:firstRow="1" w:lastRow="0" w:firstColumn="1" w:lastColumn="0" w:noHBand="0" w:noVBand="1"/>
-        <w:tblPrChange w:id="78" w:author="Xavier Hoenner" w:date="2014-05-01T12:39:00Z">
+        <w:tblPrChange w:id="84" w:author="Xavier Hoenner" w:date="2014-05-01T12:39:00Z">
           <w:tblPr>
             <w:tblStyle w:val="TableGrid"/>
             <w:tblW w:w="4548" w:type="pct"/>
@@ -2568,7 +2610,7 @@
         <w:gridCol w:w="1253"/>
         <w:gridCol w:w="1166"/>
         <w:gridCol w:w="2101"/>
-        <w:tblGridChange w:id="79">
+        <w:tblGridChange w:id="85">
           <w:tblGrid>
             <w:gridCol w:w="1049"/>
             <w:gridCol w:w="422"/>
@@ -2586,150 +2628,6 @@
       <w:tr>
         <w:trPr>
           <w:jc w:val="center"/>
-          <w:trPrChange w:id="80" w:author="Xavier Hoenner" w:date="2014-05-01T12:39:00Z">
-            <w:trPr>
-              <w:gridAfter w:val="0"/>
-              <w:jc w:val="center"/>
-            </w:trPr>
-          </w:trPrChange>
-        </w:trPr>
-        <w:tc>
-          <w:tcPr>
-            <w:tcW w:w="971" w:type="pct"/>
-            <w:vAlign w:val="center"/>
-            <w:tcPrChange w:id="81" w:author="Xavier Hoenner" w:date="2014-05-01T12:39:00Z">
-              <w:tcPr>
-                <w:tcW w:w="570" w:type="pct"/>
-                <w:vAlign w:val="center"/>
-              </w:tcPr>
-            </w:tcPrChange>
-          </w:tcPr>
-          <w:p>
-            <w:pPr>
-              <w:jc w:val="center"/>
-              <w:rPr>
-                <w:b/>
-              </w:rPr>
-            </w:pPr>
-            <w:r>
-              <w:rPr>
-                <w:b/>
-              </w:rPr>
-              <w:t>sensor_code</w:t>
-            </w:r>
-          </w:p>
-        </w:tc>
-        <w:tc>
-          <w:tcPr>
-            <w:tcW w:w="1045" w:type="pct"/>
-            <w:vAlign w:val="center"/>
-            <w:tcPrChange w:id="82" w:author="Xavier Hoenner" w:date="2014-05-01T12:39:00Z">
-              <w:tcPr>
-                <w:tcW w:w="610" w:type="pct"/>
-                <w:gridSpan w:val="2"/>
-                <w:vAlign w:val="center"/>
-              </w:tcPr>
-            </w:tcPrChange>
-          </w:tcPr>
-          <w:p>
-            <w:pPr>
-              <w:jc w:val="center"/>
-              <w:rPr>
-                <w:b/>
-              </w:rPr>
-            </w:pPr>
-            <w:r>
-              <w:rPr>
-                <w:b/>
-              </w:rPr>
-              <w:t>sensor_depth</w:t>
-            </w:r>
-          </w:p>
-        </w:tc>
-        <w:tc>
-          <w:tcPr>
-            <w:tcW w:w="827" w:type="pct"/>
-            <w:vAlign w:val="center"/>
-            <w:tcPrChange w:id="83" w:author="Xavier Hoenner" w:date="2014-05-01T12:39:00Z">
-              <w:tcPr>
-                <w:tcW w:w="494" w:type="pct"/>
-                <w:gridSpan w:val="2"/>
-                <w:vAlign w:val="center"/>
-              </w:tcPr>
-            </w:tcPrChange>
-          </w:tcPr>
-          <w:p>
-            <w:pPr>
-              <w:jc w:val="center"/>
-              <w:rPr>
-                <w:b/>
-              </w:rPr>
-            </w:pPr>
-            <w:r>
-              <w:rPr>
-                <w:b/>
-              </w:rPr>
-              <w:t>start_date</w:t>
-            </w:r>
-          </w:p>
-        </w:tc>
-        <w:tc>
-          <w:tcPr>
-            <w:tcW w:w="770" w:type="pct"/>
-            <w:vAlign w:val="center"/>
-            <w:tcPrChange w:id="84" w:author="Xavier Hoenner" w:date="2014-05-01T12:39:00Z">
-              <w:tcPr>
-                <w:tcW w:w="463" w:type="pct"/>
-                <w:vAlign w:val="center"/>
-              </w:tcPr>
-            </w:tcPrChange>
-          </w:tcPr>
-          <w:p>
-            <w:pPr>
-              <w:jc w:val="center"/>
-              <w:rPr>
-                <w:b/>
-              </w:rPr>
-            </w:pPr>
-            <w:r>
-              <w:rPr>
-                <w:b/>
-              </w:rPr>
-              <w:t>end_date</w:t>
-            </w:r>
-          </w:p>
-        </w:tc>
-        <w:tc>
-          <w:tcPr>
-            <w:tcW w:w="1387" w:type="pct"/>
-            <w:vAlign w:val="center"/>
-            <w:tcPrChange w:id="85" w:author="Xavier Hoenner" w:date="2014-05-01T12:39:00Z">
-              <w:tcPr>
-                <w:tcW w:w="792" w:type="pct"/>
-                <w:gridSpan w:val="2"/>
-                <w:vAlign w:val="center"/>
-              </w:tcPr>
-            </w:tcPrChange>
-          </w:tcPr>
-          <w:p>
-            <w:pPr>
-              <w:jc w:val="center"/>
-              <w:rPr>
-                <w:b/>
-              </w:rPr>
-            </w:pPr>
-            <w:r>
-              <w:rPr>
-                <w:b/>
-              </w:rPr>
-              <w:t>coverage_duration</w:t>
-            </w:r>
-          </w:p>
-        </w:tc>
-      </w:tr>
-      <w:tr>
-        <w:trPr>
-          <w:jc w:val="center"/>
           <w:trPrChange w:id="86" w:author="Xavier Hoenner" w:date="2014-05-01T12:39:00Z">
             <w:trPr>
               <w:gridAfter w:val="0"/>
@@ -2751,9 +2649,15 @@
           <w:p>
             <w:pPr>
               <w:jc w:val="center"/>
+              <w:rPr>
+                <w:b/>
+              </w:rPr>
             </w:pPr>
             <w:r>
-              <w:t>Sensor code</w:t>
+              <w:rPr>
+                <w:b/>
+              </w:rPr>
+              <w:t>sensor_code</w:t>
             </w:r>
           </w:p>
         </w:tc>
@@ -2772,9 +2676,15 @@
           <w:p>
             <w:pPr>
               <w:jc w:val="center"/>
+              <w:rPr>
+                <w:b/>
+              </w:rPr>
             </w:pPr>
             <w:r>
-              <w:t>Sensor depth</w:t>
+              <w:rPr>
+                <w:b/>
+              </w:rPr>
+              <w:t>sensor_depth</w:t>
             </w:r>
           </w:p>
         </w:tc>
@@ -2793,9 +2703,15 @@
           <w:p>
             <w:pPr>
               <w:jc w:val="center"/>
+              <w:rPr>
+                <w:b/>
+              </w:rPr>
             </w:pPr>
             <w:r>
-              <w:t>Start</w:t>
+              <w:rPr>
+                <w:b/>
+              </w:rPr>
+              <w:t>start_date</w:t>
             </w:r>
           </w:p>
         </w:tc>
@@ -2813,9 +2729,15 @@
           <w:p>
             <w:pPr>
               <w:jc w:val="center"/>
+              <w:rPr>
+                <w:b/>
+              </w:rPr>
             </w:pPr>
             <w:r>
-              <w:t>End</w:t>
+              <w:rPr>
+                <w:b/>
+              </w:rPr>
+              <w:t>end_date</w:t>
             </w:r>
           </w:p>
         </w:tc>
@@ -2834,16 +2756,149 @@
           <w:p>
             <w:pPr>
               <w:jc w:val="center"/>
+              <w:rPr>
+                <w:b/>
+              </w:rPr>
             </w:pPr>
             <w:r>
-              <w:t>Time coverage (days)</w:t>
+              <w:rPr>
+                <w:b/>
+              </w:rPr>
+              <w:t>coverage_duration</w:t>
+            </w:r>
+          </w:p>
+        </w:tc>
+      </w:tr>
+      <w:tr>
+        <w:trPr>
+          <w:jc w:val="center"/>
+          <w:trPrChange w:id="92" w:author="Xavier Hoenner" w:date="2014-05-01T12:39:00Z">
+            <w:trPr>
+              <w:gridAfter w:val="0"/>
+              <w:jc w:val="center"/>
+            </w:trPr>
+          </w:trPrChange>
+        </w:trPr>
+        <w:tc>
+          <w:tcPr>
+            <w:tcW w:w="971" w:type="pct"/>
+            <w:vAlign w:val="center"/>
+            <w:tcPrChange w:id="93" w:author="Xavier Hoenner" w:date="2014-05-01T12:39:00Z">
+              <w:tcPr>
+                <w:tcW w:w="570" w:type="pct"/>
+                <w:vAlign w:val="center"/>
+              </w:tcPr>
+            </w:tcPrChange>
+          </w:tcPr>
+          <w:p>
+            <w:pPr>
+              <w:jc w:val="center"/>
+            </w:pPr>
+            <w:r>
+              <w:t>Sensor code</w:t>
+            </w:r>
+          </w:p>
+        </w:tc>
+        <w:tc>
+          <w:tcPr>
+            <w:tcW w:w="1045" w:type="pct"/>
+            <w:vAlign w:val="center"/>
+            <w:tcPrChange w:id="94" w:author="Xavier Hoenner" w:date="2014-05-01T12:39:00Z">
+              <w:tcPr>
+                <w:tcW w:w="610" w:type="pct"/>
+                <w:gridSpan w:val="2"/>
+                <w:vAlign w:val="center"/>
+              </w:tcPr>
+            </w:tcPrChange>
+          </w:tcPr>
+          <w:p>
+            <w:pPr>
+              <w:jc w:val="center"/>
+            </w:pPr>
+            <w:r>
+              <w:t>Sensor depth</w:t>
+            </w:r>
+          </w:p>
+        </w:tc>
+        <w:tc>
+          <w:tcPr>
+            <w:tcW w:w="827" w:type="pct"/>
+            <w:vAlign w:val="center"/>
+            <w:tcPrChange w:id="95" w:author="Xavier Hoenner" w:date="2014-05-01T12:39:00Z">
+              <w:tcPr>
+                <w:tcW w:w="494" w:type="pct"/>
+                <w:gridSpan w:val="2"/>
+                <w:vAlign w:val="center"/>
+              </w:tcPr>
+            </w:tcPrChange>
+          </w:tcPr>
+          <w:p>
+            <w:pPr>
+              <w:jc w:val="center"/>
+            </w:pPr>
+            <w:r>
+              <w:t>Start</w:t>
+            </w:r>
+          </w:p>
+        </w:tc>
+        <w:tc>
+          <w:tcPr>
+            <w:tcW w:w="770" w:type="pct"/>
+            <w:vAlign w:val="center"/>
+            <w:tcPrChange w:id="96" w:author="Xavier Hoenner" w:date="2014-05-01T12:39:00Z">
+              <w:tcPr>
+                <w:tcW w:w="463" w:type="pct"/>
+                <w:vAlign w:val="center"/>
+              </w:tcPr>
+            </w:tcPrChange>
+          </w:tcPr>
+          <w:p>
+            <w:pPr>
+              <w:jc w:val="center"/>
+            </w:pPr>
+            <w:r>
+              <w:t>End</w:t>
+            </w:r>
+          </w:p>
+        </w:tc>
+        <w:tc>
+          <w:tcPr>
+            <w:tcW w:w="1387" w:type="pct"/>
+            <w:vAlign w:val="center"/>
+            <w:tcPrChange w:id="97" w:author="Xavier Hoenner" w:date="2014-05-01T12:39:00Z">
+              <w:tcPr>
+                <w:tcW w:w="792" w:type="pct"/>
+                <w:gridSpan w:val="2"/>
+                <w:vAlign w:val="center"/>
+              </w:tcPr>
+            </w:tcPrChange>
+          </w:tcPr>
+          <w:p>
+            <w:pPr>
+              <w:jc w:val="center"/>
+            </w:pPr>
+            <w:r>
+              <w:t>Time coverage (</w:t>
+            </w:r>
+            <w:del w:id="98" w:author="Xavier Hoenner" w:date="2014-05-30T14:58:00Z">
+              <w:r>
+                <w:delText>days</w:delText>
+              </w:r>
+            </w:del>
+            <w:ins w:id="99" w:author="Xavier Hoenner" w:date="2014-05-30T14:58:00Z">
+              <w:r>
+                <w:t>years</w:t>
+              </w:r>
+            </w:ins>
+            <w:r>
+              <w:t>)</w:t>
             </w:r>
           </w:p>
         </w:tc>
       </w:tr>
       <w:tr>
         <w:tblPrEx>
-          <w:tblPrExChange w:id="92" w:author="Xavier Hoenner" w:date="2014-05-01T12:39:00Z">
+          <w:tblPrExChange w:id="100" w:author="Xavier Hoenner" w:date="2014-05-01T12:39:00Z">
             <w:tblPrEx>
               <w:tblW w:w="4097" w:type="pct"/>
             </w:tblPrEx>
@@ -2851,7 +2906,7 @@
         </w:tblPrEx>
         <w:trPr>
           <w:jc w:val="center"/>
-          <w:trPrChange w:id="93" w:author="Xavier Hoenner" w:date="2014-05-01T12:39:00Z">
+          <w:trPrChange w:id="101" w:author="Xavier Hoenner" w:date="2014-05-01T12:39:00Z">
             <w:trPr>
               <w:jc w:val="center"/>
             </w:trPr>
@@ -2863,7 +2918,7 @@
             <w:gridSpan w:val="5"/>
             <w:shd w:val="clear" w:color="auto" w:fill="595959" w:themeFill="text1" w:themeFillTint="A6"/>
             <w:vAlign w:val="center"/>
-            <w:tcPrChange w:id="94" w:author="Xavier Hoenner" w:date="2014-05-01T12:39:00Z">
+            <w:tcPrChange w:id="102" w:author="Xavier Hoenner" w:date="2014-05-01T12:39:00Z">
               <w:tcPr>
                 <w:tcW w:w="5000" w:type="pct"/>
                 <w:gridSpan w:val="10"/>
@@ -2875,7 +2930,7 @@
             <w:pPr>
               <w:jc w:val="center"/>
             </w:pPr>
-            <w:ins w:id="95" w:author="Xavier Hoenner" w:date="2014-05-01T12:39:00Z">
+            <w:ins w:id="103" w:author="Xavier Hoenner" w:date="2014-05-01T12:39:00Z">
               <w:r>
                 <w:t>Headers = ‘site_name’</w:t>
               </w:r>
@@ -2885,7 +2940,7 @@
       </w:tr>
       <w:tr>
         <w:tblPrEx>
-          <w:tblPrExChange w:id="96" w:author="Xavier Hoenner" w:date="2014-05-01T12:39:00Z">
+          <w:tblPrExChange w:id="104" w:author="Xavier Hoenner" w:date="2014-05-01T12:39:00Z">
             <w:tblPrEx>
               <w:tblW w:w="4097" w:type="pct"/>
             </w:tblPrEx>
@@ -2893,8 +2948,8 @@
         </w:tblPrEx>
         <w:trPr>
           <w:jc w:val="center"/>
-          <w:ins w:id="97" w:author="Xavier Hoenner" w:date="2014-05-01T12:39:00Z"/>
-          <w:trPrChange w:id="98" w:author="Xavier Hoenner" w:date="2014-05-01T12:39:00Z">
+          <w:ins w:id="105" w:author="Xavier Hoenner" w:date="2014-05-01T12:39:00Z"/>
+          <w:trPrChange w:id="106" w:author="Xavier Hoenner" w:date="2014-05-01T12:39:00Z">
             <w:trPr>
               <w:jc w:val="center"/>
             </w:trPr>
@@ -2906,7 +2961,7 @@
             <w:gridSpan w:val="5"/>
             <w:shd w:val="clear" w:color="auto" w:fill="BFBFBF" w:themeFill="background1" w:themeFillShade="BF"/>
             <w:vAlign w:val="center"/>
-            <w:tcPrChange w:id="99" w:author="Xavier Hoenner" w:date="2014-05-01T12:39:00Z">
+            <w:tcPrChange w:id="107" w:author="Xavier Hoenner" w:date="2014-05-01T12:39:00Z">
               <w:tcPr>
                 <w:tcW w:w="5000" w:type="pct"/>
                 <w:gridSpan w:val="10"/>
@@ -2917,15 +2972,16 @@
           <w:p>
             <w:pPr>
               <w:rPr>
-                <w:ins w:id="100" w:author="Xavier Hoenner" w:date="2014-05-01T12:39:00Z"/>
-              </w:rPr>
-              <w:pPrChange w:id="101" w:author="Xavier Hoenner" w:date="2014-05-01T12:39:00Z">
+                <w:ins w:id="108" w:author="Xavier Hoenner" w:date="2014-05-01T12:39:00Z"/>
+              </w:rPr>
+              <w:pPrChange w:id="109" w:author="Xavier Hoenner" w:date="2014-05-01T12:39:00Z">
                 <w:pPr>
+                  <w:spacing w:after="200" w:line="276" w:lineRule="auto"/>
                   <w:jc w:val="center"/>
                 </w:pPr>
               </w:pPrChange>
             </w:pPr>
-            <w:ins w:id="102" w:author="Xavier Hoenner" w:date="2014-05-01T12:39:00Z">
+            <w:ins w:id="110" w:author="Xavier Hoenner" w:date="2014-05-01T12:39:00Z">
               <w:r>
                 <w:t>Sub-headers = ‘platform_code’</w:t>
               </w:r>
@@ -2936,7 +2992,7 @@
       <w:tr>
         <w:trPr>
           <w:jc w:val="center"/>
-          <w:ins w:id="103" w:author="Xavier Hoenner" w:date="2014-05-01T12:39:00Z"/>
+          <w:ins w:id="111" w:author="Xavier Hoenner" w:date="2014-05-01T12:39:00Z"/>
         </w:trPr>
         <w:tc>
           <w:tcPr>
@@ -2947,7 +3003,7 @@
             <w:pPr>
               <w:jc w:val="center"/>
               <w:rPr>
-                <w:ins w:id="104" w:author="Xavier Hoenner" w:date="2014-05-01T12:39:00Z"/>
+                <w:ins w:id="112" w:author="Xavier Hoenner" w:date="2014-05-01T12:39:00Z"/>
               </w:rPr>
             </w:pPr>
           </w:p>
@@ -2961,7 +3017,7 @@
             <w:pPr>
               <w:jc w:val="center"/>
               <w:rPr>
-                <w:ins w:id="105" w:author="Xavier Hoenner" w:date="2014-05-01T12:39:00Z"/>
+                <w:ins w:id="113" w:author="Xavier Hoenner" w:date="2014-05-01T12:39:00Z"/>
               </w:rPr>
             </w:pPr>
           </w:p>
@@ -2975,7 +3031,7 @@
             <w:pPr>
               <w:jc w:val="center"/>
               <w:rPr>
-                <w:ins w:id="106" w:author="Xavier Hoenner" w:date="2014-05-01T12:39:00Z"/>
+                <w:ins w:id="114" w:author="Xavier Hoenner" w:date="2014-05-01T12:39:00Z"/>
               </w:rPr>
             </w:pPr>
           </w:p>
@@ -2989,7 +3045,7 @@
             <w:pPr>
               <w:jc w:val="center"/>
               <w:rPr>
-                <w:ins w:id="107" w:author="Xavier Hoenner" w:date="2014-05-01T12:39:00Z"/>
+                <w:ins w:id="115" w:author="Xavier Hoenner" w:date="2014-05-01T12:39:00Z"/>
               </w:rPr>
             </w:pPr>
           </w:p>
@@ -3003,7 +3059,7 @@
             <w:pPr>
               <w:jc w:val="center"/>
               <w:rPr>
-                <w:ins w:id="108" w:author="Xavier Hoenner" w:date="2014-05-01T12:39:00Z"/>
+                <w:ins w:id="116" w:author="Xavier Hoenner" w:date="2014-05-01T12:39:00Z"/>
               </w:rPr>
             </w:pPr>
           </w:p>
@@ -3161,7 +3217,6 @@
                 <w:b/>
                 <w:szCs w:val="24"/>
               </w:rPr>
-              <w:lastRenderedPageBreak/>
               <w:t>Server</w:t>
             </w:r>
           </w:p>
@@ -3176,7 +3231,7 @@
                 <w:szCs w:val="24"/>
               </w:rPr>
             </w:pPr>
-            <w:ins w:id="109" w:author="Xavier Hoenner" w:date="2014-05-01T12:31:00Z">
+            <w:ins w:id="117" w:author="Xavier Hoenner" w:date="2014-05-01T12:31:00Z">
               <w:r>
                 <w:rPr>
                   <w:szCs w:val="24"/>
@@ -3190,7 +3245,7 @@
                 <w:t>.emii.org.au</w:t>
               </w:r>
             </w:ins>
-            <w:del w:id="110" w:author="Xavier Hoenner" w:date="2014-05-01T12:31:00Z">
+            <w:del w:id="118" w:author="Xavier Hoenner" w:date="2014-05-01T12:31:00Z">
               <w:r>
                 <w:rPr>
                   <w:szCs w:val="24"/>
@@ -3244,7 +3299,7 @@
                 <w:szCs w:val="24"/>
               </w:rPr>
             </w:pPr>
-            <w:ins w:id="111" w:author="Xavier Hoenner" w:date="2014-05-01T12:31:00Z">
+            <w:ins w:id="119" w:author="Xavier Hoenner" w:date="2014-05-01T12:31:00Z">
               <w:r>
                 <w:rPr>
                   <w:szCs w:val="24"/>
@@ -3252,7 +3307,7 @@
                 <w:t>harvest</w:t>
               </w:r>
             </w:ins>
-            <w:del w:id="112" w:author="Xavier Hoenner" w:date="2014-05-01T12:31:00Z">
+            <w:del w:id="120" w:author="Xavier Hoenner" w:date="2014-05-01T12:31:00Z">
               <w:r>
                 <w:rPr>
                   <w:szCs w:val="24"/>
@@ -3294,7 +3349,7 @@
                 <w:szCs w:val="24"/>
               </w:rPr>
             </w:pPr>
-            <w:ins w:id="113" w:author="Xavier Hoenner" w:date="2014-05-01T12:31:00Z">
+            <w:ins w:id="121" w:author="Xavier Hoenner" w:date="2014-05-01T12:31:00Z">
               <w:r>
                 <w:rPr>
                   <w:szCs w:val="24"/>
@@ -3302,7 +3357,7 @@
                 <w:t>reporting</w:t>
               </w:r>
             </w:ins>
-            <w:del w:id="114" w:author="Xavier Hoenner" w:date="2014-05-01T12:31:00Z">
+            <w:del w:id="122" w:author="Xavier Hoenner" w:date="2014-05-01T12:31:00Z">
               <w:r>
                 <w:rPr>
                   <w:szCs w:val="24"/>
@@ -3374,7 +3429,7 @@
       <w:r>
         <w:t>List all data for which ‘</w:t>
       </w:r>
-      <w:del w:id="115" w:author="Xavier Hoenner" w:date="2014-05-01T12:40:00Z">
+      <w:del w:id="123" w:author="Xavier Hoenner" w:date="2014-05-01T12:40:00Z">
         <w:r>
           <w:delText>date_on_portal</w:delText>
         </w:r>
@@ -3382,7 +3437,7 @@
           <w:delText>’</w:delText>
         </w:r>
       </w:del>
-      <w:ins w:id="116" w:author="Xavier Hoenner" w:date="2014-05-01T12:40:00Z">
+      <w:ins w:id="124" w:author="Xavier Hoenner" w:date="2014-05-01T12:40:00Z">
         <w:r>
           <w:t>end_date’</w:t>
         </w:r>
@@ -3407,7 +3462,7 @@
       <w:r>
         <w:t xml:space="preserve"> None, data are already sorted</w:t>
       </w:r>
-      <w:del w:id="117" w:author="Xavier Hoenner" w:date="2014-05-01T12:40:00Z">
+      <w:del w:id="125" w:author="Xavier Hoenner" w:date="2014-05-01T12:40:00Z">
         <w:r>
           <w:delText xml:space="preserve"> by ASCENDING ‘site_name’, then by ASCENDING ‘platform_code’, and then by ASCENDING ‘sensor_code’</w:delText>
         </w:r>
@@ -3443,7 +3498,7 @@
       <w:r>
         <w:t xml:space="preserve"> </w:t>
       </w:r>
-      <w:ins w:id="118" w:author="Xavier Hoenner" w:date="2014-05-01T12:40:00Z">
+      <w:ins w:id="126" w:author="Xavier Hoenner" w:date="2014-05-01T12:40:00Z">
         <w:r>
           <w:rPr>
             <w:b/>
@@ -3499,6 +3554,7 @@
           <w:rPr>
             <w:b/>
           </w:rPr>
+          <w:lastRenderedPageBreak/>
           <w:t>End</w:t>
         </w:r>
         <w:r>
@@ -3543,9 +3599,13 @@
         <w:r>
           <w:t xml:space="preserve">umber of </w:t>
         </w:r>
-        <w:r>
-          <w:t>days</w:t>
-        </w:r>
+      </w:ins>
+      <w:ins w:id="127" w:author="Xavier Hoenner" w:date="2014-05-30T14:57:00Z">
+        <w:r>
+          <w:t>years</w:t>
+        </w:r>
+      </w:ins>
+      <w:ins w:id="128" w:author="Xavier Hoenner" w:date="2014-05-01T12:40:00Z">
         <w:r>
           <w:t xml:space="preserve"> </w:t>
         </w:r>
@@ -3576,28 +3636,26 @@
         <w:r>
           <w:instrText xml:space="preserve"> HYPERLINK "http://imos.org.au/faimms.html" </w:instrText>
         </w:r>
+        <w:r>
+          <w:fldChar w:fldCharType="separate"/>
+        </w:r>
+        <w:r>
+          <w:rPr>
+            <w:rStyle w:val="Hyperlink"/>
+          </w:rPr>
+          <w:t>http://imos.org.au/faimms.html</w:t>
+        </w:r>
+        <w:r>
+          <w:rPr>
+            <w:rStyle w:val="Hyperlink"/>
+          </w:rPr>
+          <w:fldChar w:fldCharType="end"/>
+        </w:r>
+        <w:r>
+          <w:t>).</w:t>
+        </w:r>
       </w:ins>
-      <w:ins w:id="119" w:author="Xavier Hoenner" w:date="2014-05-01T12:40:00Z">
-        <w:r>
-          <w:fldChar w:fldCharType="separate"/>
-        </w:r>
-        <w:r>
-          <w:rPr>
-            <w:rStyle w:val="Hyperlink"/>
-          </w:rPr>
-          <w:t>http://imos.org.au/faimms.html</w:t>
-        </w:r>
-        <w:r>
-          <w:rPr>
-            <w:rStyle w:val="Hyperlink"/>
-          </w:rPr>
-          <w:fldChar w:fldCharType="end"/>
-        </w:r>
-        <w:r>
-          <w:t>).</w:t>
-        </w:r>
-      </w:ins>
-      <w:del w:id="120" w:author="Xavier Hoenner" w:date="2014-05-01T12:40:00Z">
+      <w:del w:id="129" w:author="Xavier Hoenner" w:date="2014-05-01T12:40:00Z">
         <w:r>
           <w:rPr>
             <w:b/>
@@ -3608,12 +3666,12 @@
           <w:delText>Deployment site name</w:delText>
         </w:r>
       </w:del>
-      <w:del w:id="121" w:author="Xavier Hoenner" w:date="2013-07-11T11:36:00Z">
+      <w:del w:id="130" w:author="Xavier Hoenner" w:date="2013-07-11T11:36:00Z">
         <w:r>
           <w:delText xml:space="preserve"> for the sensor network.</w:delText>
         </w:r>
       </w:del>
-      <w:del w:id="122" w:author="Xavier Hoenner" w:date="2014-05-01T12:40:00Z">
+      <w:del w:id="131" w:author="Xavier Hoenner" w:date="2014-05-01T12:40:00Z">
         <w:r>
           <w:br/>
         </w:r>
@@ -3885,7 +3943,7 @@
       <w:tr>
         <w:trPr>
           <w:jc w:val="center"/>
-          <w:del w:id="123" w:author="Xavier Hoenner" w:date="2014-05-01T12:40:00Z"/>
+          <w:del w:id="132" w:author="Xavier Hoenner" w:date="2014-05-01T12:40:00Z"/>
         </w:trPr>
         <w:tc>
           <w:tcPr>
@@ -3895,7 +3953,7 @@
           <w:p>
             <w:pPr>
               <w:rPr>
-                <w:ins w:id="124" w:author="Xavier Hoenner" w:date="2014-05-01T12:40:00Z"/>
+                <w:ins w:id="133" w:author="Xavier Hoenner" w:date="2014-05-01T12:40:00Z"/>
                 <w:b/>
               </w:rPr>
             </w:pPr>
@@ -3904,11 +3962,11 @@
             <w:pPr>
               <w:jc w:val="center"/>
               <w:rPr>
-                <w:del w:id="125" w:author="Xavier Hoenner" w:date="2014-05-01T12:40:00Z"/>
+                <w:del w:id="134" w:author="Xavier Hoenner" w:date="2014-05-01T12:40:00Z"/>
                 <w:b/>
               </w:rPr>
             </w:pPr>
-            <w:del w:id="126" w:author="Xavier Hoenner" w:date="2014-05-01T12:40:00Z">
+            <w:del w:id="135" w:author="Xavier Hoenner" w:date="2014-05-01T12:40:00Z">
               <w:r>
                 <w:rPr>
                   <w:b/>
@@ -3939,11 +3997,11 @@
             <w:pPr>
               <w:jc w:val="center"/>
               <w:rPr>
-                <w:del w:id="127" w:author="Xavier Hoenner" w:date="2014-05-01T12:40:00Z"/>
+                <w:del w:id="136" w:author="Xavier Hoenner" w:date="2014-05-01T12:40:00Z"/>
                 <w:b/>
               </w:rPr>
             </w:pPr>
-            <w:del w:id="128" w:author="Xavier Hoenner" w:date="2014-05-01T12:40:00Z">
+            <w:del w:id="137" w:author="Xavier Hoenner" w:date="2014-05-01T12:40:00Z">
               <w:r>
                 <w:rPr>
                   <w:b/>
@@ -3962,11 +4020,11 @@
             <w:pPr>
               <w:jc w:val="center"/>
               <w:rPr>
-                <w:del w:id="129" w:author="Xavier Hoenner" w:date="2014-05-01T12:40:00Z"/>
+                <w:del w:id="138" w:author="Xavier Hoenner" w:date="2014-05-01T12:40:00Z"/>
                 <w:b/>
               </w:rPr>
             </w:pPr>
-            <w:del w:id="130" w:author="Xavier Hoenner" w:date="2014-05-01T12:40:00Z">
+            <w:del w:id="139" w:author="Xavier Hoenner" w:date="2014-05-01T12:40:00Z">
               <w:r>
                 <w:rPr>
                   <w:b/>
@@ -3985,11 +4043,11 @@
             <w:pPr>
               <w:jc w:val="center"/>
               <w:rPr>
-                <w:del w:id="131" w:author="Xavier Hoenner" w:date="2014-05-01T12:40:00Z"/>
+                <w:del w:id="140" w:author="Xavier Hoenner" w:date="2014-05-01T12:40:00Z"/>
                 <w:b/>
               </w:rPr>
             </w:pPr>
-            <w:del w:id="132" w:author="Xavier Hoenner" w:date="2014-05-01T12:40:00Z">
+            <w:del w:id="141" w:author="Xavier Hoenner" w:date="2014-05-01T12:40:00Z">
               <w:r>
                 <w:rPr>
                   <w:b/>
@@ -4008,11 +4066,11 @@
             <w:pPr>
               <w:jc w:val="center"/>
               <w:rPr>
-                <w:del w:id="133" w:author="Xavier Hoenner" w:date="2014-05-01T12:40:00Z"/>
+                <w:del w:id="142" w:author="Xavier Hoenner" w:date="2014-05-01T12:40:00Z"/>
                 <w:b/>
               </w:rPr>
             </w:pPr>
-            <w:del w:id="134" w:author="Xavier Hoenner" w:date="2014-05-01T12:40:00Z">
+            <w:del w:id="143" w:author="Xavier Hoenner" w:date="2014-05-01T12:40:00Z">
               <w:r>
                 <w:rPr>
                   <w:b/>
@@ -4031,11 +4089,11 @@
             <w:pPr>
               <w:jc w:val="center"/>
               <w:rPr>
-                <w:del w:id="135" w:author="Xavier Hoenner" w:date="2014-05-01T12:40:00Z"/>
+                <w:del w:id="144" w:author="Xavier Hoenner" w:date="2014-05-01T12:40:00Z"/>
                 <w:b/>
               </w:rPr>
             </w:pPr>
-            <w:del w:id="136" w:author="Xavier Hoenner" w:date="2014-05-01T12:40:00Z">
+            <w:del w:id="145" w:author="Xavier Hoenner" w:date="2014-05-01T12:40:00Z">
               <w:r>
                 <w:rPr>
                   <w:b/>
@@ -4054,11 +4112,11 @@
             <w:pPr>
               <w:jc w:val="center"/>
               <w:rPr>
-                <w:del w:id="137" w:author="Xavier Hoenner" w:date="2014-05-01T12:40:00Z"/>
+                <w:del w:id="146" w:author="Xavier Hoenner" w:date="2014-05-01T12:40:00Z"/>
                 <w:b/>
               </w:rPr>
             </w:pPr>
-            <w:del w:id="138" w:author="Xavier Hoenner" w:date="2014-05-01T12:40:00Z">
+            <w:del w:id="147" w:author="Xavier Hoenner" w:date="2014-05-01T12:40:00Z">
               <w:r>
                 <w:rPr>
                   <w:b/>
@@ -4077,11 +4135,11 @@
             <w:pPr>
               <w:jc w:val="center"/>
               <w:rPr>
-                <w:del w:id="139" w:author="Xavier Hoenner" w:date="2014-05-01T12:40:00Z"/>
+                <w:del w:id="148" w:author="Xavier Hoenner" w:date="2014-05-01T12:40:00Z"/>
                 <w:b/>
               </w:rPr>
             </w:pPr>
-            <w:del w:id="140" w:author="Xavier Hoenner" w:date="2014-05-01T12:40:00Z">
+            <w:del w:id="149" w:author="Xavier Hoenner" w:date="2014-05-01T12:40:00Z">
               <w:r>
                 <w:rPr>
                   <w:b/>
@@ -4095,7 +4153,7 @@
       <w:tr>
         <w:trPr>
           <w:jc w:val="center"/>
-          <w:del w:id="141" w:author="Xavier Hoenner" w:date="2014-05-01T12:40:00Z"/>
+          <w:del w:id="150" w:author="Xavier Hoenner" w:date="2014-05-01T12:40:00Z"/>
         </w:trPr>
         <w:tc>
           <w:tcPr>
@@ -4106,10 +4164,10 @@
             <w:pPr>
               <w:jc w:val="center"/>
               <w:rPr>
-                <w:del w:id="142" w:author="Xavier Hoenner" w:date="2014-05-01T12:40:00Z"/>
-              </w:rPr>
-            </w:pPr>
-            <w:del w:id="143" w:author="Xavier Hoenner" w:date="2014-05-01T12:40:00Z">
+                <w:del w:id="151" w:author="Xavier Hoenner" w:date="2014-05-01T12:40:00Z"/>
+              </w:rPr>
+            </w:pPr>
+            <w:del w:id="152" w:author="Xavier Hoenner" w:date="2014-05-01T12:40:00Z">
               <w:r>
                 <w:delText>Sensor code</w:delText>
               </w:r>
@@ -4125,10 +4183,10 @@
             <w:pPr>
               <w:jc w:val="center"/>
               <w:rPr>
-                <w:del w:id="144" w:author="Xavier Hoenner" w:date="2014-05-01T12:40:00Z"/>
-              </w:rPr>
-            </w:pPr>
-            <w:del w:id="145" w:author="Xavier Hoenner" w:date="2014-05-01T12:40:00Z">
+                <w:del w:id="153" w:author="Xavier Hoenner" w:date="2014-05-01T12:40:00Z"/>
+              </w:rPr>
+            </w:pPr>
+            <w:del w:id="154" w:author="Xavier Hoenner" w:date="2014-05-01T12:40:00Z">
               <w:r>
                 <w:delText>Sensor depth</w:delText>
               </w:r>
@@ -4144,10 +4202,10 @@
             <w:pPr>
               <w:jc w:val="center"/>
               <w:rPr>
-                <w:del w:id="146" w:author="Xavier Hoenner" w:date="2014-05-01T12:40:00Z"/>
-              </w:rPr>
-            </w:pPr>
-            <w:del w:id="147" w:author="Xavier Hoenner" w:date="2014-05-01T12:40:00Z">
+                <w:del w:id="155" w:author="Xavier Hoenner" w:date="2014-05-01T12:40:00Z"/>
+              </w:rPr>
+            </w:pPr>
+            <w:del w:id="156" w:author="Xavier Hoenner" w:date="2014-05-01T12:40:00Z">
               <w:r>
                 <w:delText>QC’d data</w:delText>
               </w:r>
@@ -4163,10 +4221,10 @@
             <w:pPr>
               <w:jc w:val="center"/>
               <w:rPr>
-                <w:del w:id="148" w:author="Xavier Hoenner" w:date="2014-05-01T12:40:00Z"/>
-              </w:rPr>
-            </w:pPr>
-            <w:del w:id="149" w:author="Xavier Hoenner" w:date="2014-05-01T12:40:00Z">
+                <w:del w:id="157" w:author="Xavier Hoenner" w:date="2014-05-01T12:40:00Z"/>
+              </w:rPr>
+            </w:pPr>
+            <w:del w:id="158" w:author="Xavier Hoenner" w:date="2014-05-01T12:40:00Z">
               <w:r>
                 <w:delText>Start</w:delText>
               </w:r>
@@ -4182,10 +4240,10 @@
             <w:pPr>
               <w:jc w:val="center"/>
               <w:rPr>
-                <w:del w:id="150" w:author="Xavier Hoenner" w:date="2014-05-01T12:40:00Z"/>
-              </w:rPr>
-            </w:pPr>
-            <w:del w:id="151" w:author="Xavier Hoenner" w:date="2014-05-01T12:40:00Z">
+                <w:del w:id="159" w:author="Xavier Hoenner" w:date="2014-05-01T12:40:00Z"/>
+              </w:rPr>
+            </w:pPr>
+            <w:del w:id="160" w:author="Xavier Hoenner" w:date="2014-05-01T12:40:00Z">
               <w:r>
                 <w:delText>End</w:delText>
               </w:r>
@@ -4201,10 +4259,10 @@
             <w:pPr>
               <w:jc w:val="center"/>
               <w:rPr>
-                <w:del w:id="152" w:author="Xavier Hoenner" w:date="2014-05-01T12:40:00Z"/>
-              </w:rPr>
-            </w:pPr>
-            <w:del w:id="153" w:author="Xavier Hoenner" w:date="2014-05-01T12:40:00Z">
+                <w:del w:id="161" w:author="Xavier Hoenner" w:date="2014-05-01T12:40:00Z"/>
+              </w:rPr>
+            </w:pPr>
+            <w:del w:id="162" w:author="Xavier Hoenner" w:date="2014-05-01T12:40:00Z">
               <w:r>
                 <w:delText>Time coverage (days)</w:delText>
               </w:r>
@@ -4220,10 +4278,10 @@
             <w:pPr>
               <w:jc w:val="center"/>
               <w:rPr>
-                <w:del w:id="154" w:author="Xavier Hoenner" w:date="2014-05-01T12:40:00Z"/>
-              </w:rPr>
-            </w:pPr>
-            <w:del w:id="155" w:author="Xavier Hoenner" w:date="2014-05-01T12:40:00Z">
+                <w:del w:id="163" w:author="Xavier Hoenner" w:date="2014-05-01T12:40:00Z"/>
+              </w:rPr>
+            </w:pPr>
+            <w:del w:id="164" w:author="Xavier Hoenner" w:date="2014-05-01T12:40:00Z">
               <w:r>
                 <w:delText>Time to upload data (days)</w:delText>
               </w:r>
@@ -4239,10 +4297,10 @@
             <w:pPr>
               <w:jc w:val="center"/>
               <w:rPr>
-                <w:del w:id="156" w:author="Xavier Hoenner" w:date="2014-05-01T12:40:00Z"/>
-              </w:rPr>
-            </w:pPr>
-            <w:del w:id="157" w:author="Xavier Hoenner" w:date="2014-05-01T12:40:00Z">
+                <w:del w:id="165" w:author="Xavier Hoenner" w:date="2014-05-01T12:40:00Z"/>
+              </w:rPr>
+            </w:pPr>
+            <w:del w:id="166" w:author="Xavier Hoenner" w:date="2014-05-01T12:40:00Z">
               <w:r>
                 <w:delText>Time to publish data (days)</w:delText>
               </w:r>
@@ -4253,7 +4311,7 @@
       <w:tr>
         <w:trPr>
           <w:jc w:val="center"/>
-          <w:del w:id="158" w:author="Xavier Hoenner" w:date="2014-05-01T12:40:00Z"/>
+          <w:del w:id="167" w:author="Xavier Hoenner" w:date="2014-05-01T12:40:00Z"/>
         </w:trPr>
         <w:tc>
           <w:tcPr>
@@ -4266,10 +4324,10 @@
             <w:pPr>
               <w:jc w:val="center"/>
               <w:rPr>
-                <w:del w:id="159" w:author="Xavier Hoenner" w:date="2014-05-01T12:40:00Z"/>
-              </w:rPr>
-            </w:pPr>
-            <w:del w:id="160" w:author="Xavier Hoenner" w:date="2014-05-01T12:40:00Z">
+                <w:del w:id="168" w:author="Xavier Hoenner" w:date="2014-05-01T12:40:00Z"/>
+              </w:rPr>
+            </w:pPr>
+            <w:del w:id="169" w:author="Xavier Hoenner" w:date="2014-05-01T12:40:00Z">
               <w:r>
                 <w:delText>Headers = ‘site_name’</w:delText>
               </w:r>
@@ -4280,7 +4338,7 @@
       <w:tr>
         <w:trPr>
           <w:jc w:val="center"/>
-          <w:del w:id="161" w:author="Xavier Hoenner" w:date="2014-05-01T12:40:00Z"/>
+          <w:del w:id="170" w:author="Xavier Hoenner" w:date="2014-05-01T12:40:00Z"/>
         </w:trPr>
         <w:tc>
           <w:tcPr>
@@ -4292,10 +4350,10 @@
           <w:p>
             <w:pPr>
               <w:rPr>
-                <w:del w:id="162" w:author="Xavier Hoenner" w:date="2014-05-01T12:40:00Z"/>
-              </w:rPr>
-            </w:pPr>
-            <w:del w:id="163" w:author="Xavier Hoenner" w:date="2014-05-01T12:40:00Z">
+                <w:del w:id="171" w:author="Xavier Hoenner" w:date="2014-05-01T12:40:00Z"/>
+              </w:rPr>
+            </w:pPr>
+            <w:del w:id="172" w:author="Xavier Hoenner" w:date="2014-05-01T12:40:00Z">
               <w:r>
                 <w:delText>Sub-headers = ‘platform_code’</w:delText>
               </w:r>
@@ -4306,7 +4364,7 @@
       <w:tr>
         <w:trPr>
           <w:jc w:val="center"/>
-          <w:del w:id="164" w:author="Xavier Hoenner" w:date="2014-05-01T12:40:00Z"/>
+          <w:del w:id="173" w:author="Xavier Hoenner" w:date="2014-05-01T12:40:00Z"/>
         </w:trPr>
         <w:tc>
           <w:tcPr>
@@ -4317,7 +4375,7 @@
             <w:pPr>
               <w:jc w:val="center"/>
               <w:rPr>
-                <w:del w:id="165" w:author="Xavier Hoenner" w:date="2014-05-01T12:40:00Z"/>
+                <w:del w:id="174" w:author="Xavier Hoenner" w:date="2014-05-01T12:40:00Z"/>
               </w:rPr>
             </w:pPr>
           </w:p>
@@ -4331,7 +4389,7 @@
             <w:pPr>
               <w:jc w:val="center"/>
               <w:rPr>
-                <w:del w:id="166" w:author="Xavier Hoenner" w:date="2014-05-01T12:40:00Z"/>
+                <w:del w:id="175" w:author="Xavier Hoenner" w:date="2014-05-01T12:40:00Z"/>
               </w:rPr>
             </w:pPr>
           </w:p>
@@ -4345,7 +4403,7 @@
             <w:pPr>
               <w:jc w:val="center"/>
               <w:rPr>
-                <w:del w:id="167" w:author="Xavier Hoenner" w:date="2014-05-01T12:40:00Z"/>
+                <w:del w:id="176" w:author="Xavier Hoenner" w:date="2014-05-01T12:40:00Z"/>
               </w:rPr>
             </w:pPr>
           </w:p>
@@ -4359,7 +4417,7 @@
             <w:pPr>
               <w:jc w:val="center"/>
               <w:rPr>
-                <w:del w:id="168" w:author="Xavier Hoenner" w:date="2014-05-01T12:40:00Z"/>
+                <w:del w:id="177" w:author="Xavier Hoenner" w:date="2014-05-01T12:40:00Z"/>
               </w:rPr>
             </w:pPr>
           </w:p>
@@ -4373,7 +4431,7 @@
             <w:pPr>
               <w:jc w:val="center"/>
               <w:rPr>
-                <w:del w:id="169" w:author="Xavier Hoenner" w:date="2014-05-01T12:40:00Z"/>
+                <w:del w:id="178" w:author="Xavier Hoenner" w:date="2014-05-01T12:40:00Z"/>
               </w:rPr>
             </w:pPr>
           </w:p>
@@ -4387,7 +4445,7 @@
             <w:pPr>
               <w:jc w:val="center"/>
               <w:rPr>
-                <w:del w:id="170" w:author="Xavier Hoenner" w:date="2014-05-01T12:40:00Z"/>
+                <w:del w:id="179" w:author="Xavier Hoenner" w:date="2014-05-01T12:40:00Z"/>
               </w:rPr>
             </w:pPr>
           </w:p>
@@ -4401,7 +4459,7 @@
             <w:pPr>
               <w:jc w:val="center"/>
               <w:rPr>
-                <w:del w:id="171" w:author="Xavier Hoenner" w:date="2014-05-01T12:40:00Z"/>
+                <w:del w:id="180" w:author="Xavier Hoenner" w:date="2014-05-01T12:40:00Z"/>
               </w:rPr>
             </w:pPr>
           </w:p>
@@ -4415,7 +4473,7 @@
             <w:pPr>
               <w:jc w:val="center"/>
               <w:rPr>
-                <w:del w:id="172" w:author="Xavier Hoenner" w:date="2014-05-01T12:40:00Z"/>
+                <w:del w:id="181" w:author="Xavier Hoenner" w:date="2014-05-01T12:40:00Z"/>
               </w:rPr>
             </w:pPr>
           </w:p>
@@ -4425,7 +4483,7 @@
     <w:p>
       <w:pPr>
         <w:rPr>
-          <w:ins w:id="173" w:author="Xavier Hoenner" w:date="2014-05-01T12:40:00Z"/>
+          <w:ins w:id="182" w:author="Xavier Hoenner" w:date="2014-05-01T12:40:00Z"/>
           <w:szCs w:val="24"/>
         </w:rPr>
       </w:pPr>
@@ -4443,20 +4501,11 @@
         <w:gridCol w:w="1253"/>
         <w:gridCol w:w="1166"/>
         <w:gridCol w:w="2101"/>
-        <w:tblGridChange w:id="174">
-          <w:tblGrid>
-            <w:gridCol w:w="1471"/>
-            <w:gridCol w:w="1582"/>
-            <w:gridCol w:w="1253"/>
-            <w:gridCol w:w="1166"/>
-            <w:gridCol w:w="2101"/>
-          </w:tblGrid>
-        </w:tblGridChange>
       </w:tblGrid>
       <w:tr>
         <w:trPr>
           <w:jc w:val="center"/>
-          <w:ins w:id="175" w:author="Xavier Hoenner" w:date="2014-05-01T12:40:00Z"/>
+          <w:ins w:id="183" w:author="Xavier Hoenner" w:date="2014-05-01T12:40:00Z"/>
         </w:trPr>
         <w:tc>
           <w:tcPr>
@@ -4467,11 +4516,11 @@
             <w:pPr>
               <w:jc w:val="center"/>
               <w:rPr>
-                <w:ins w:id="176" w:author="Xavier Hoenner" w:date="2014-05-01T12:40:00Z"/>
+                <w:ins w:id="184" w:author="Xavier Hoenner" w:date="2014-05-01T12:40:00Z"/>
                 <w:b/>
               </w:rPr>
             </w:pPr>
-            <w:ins w:id="177" w:author="Xavier Hoenner" w:date="2014-05-01T12:40:00Z">
+            <w:ins w:id="185" w:author="Xavier Hoenner" w:date="2014-05-01T12:40:00Z">
               <w:r>
                 <w:rPr>
                   <w:b/>
@@ -4490,11 +4539,11 @@
             <w:pPr>
               <w:jc w:val="center"/>
               <w:rPr>
-                <w:ins w:id="178" w:author="Xavier Hoenner" w:date="2014-05-01T12:40:00Z"/>
+                <w:ins w:id="186" w:author="Xavier Hoenner" w:date="2014-05-01T12:40:00Z"/>
                 <w:b/>
               </w:rPr>
             </w:pPr>
-            <w:ins w:id="179" w:author="Xavier Hoenner" w:date="2014-05-01T12:40:00Z">
+            <w:ins w:id="187" w:author="Xavier Hoenner" w:date="2014-05-01T12:40:00Z">
               <w:r>
                 <w:rPr>
                   <w:b/>
@@ -4513,11 +4562,11 @@
             <w:pPr>
               <w:jc w:val="center"/>
               <w:rPr>
-                <w:ins w:id="180" w:author="Xavier Hoenner" w:date="2014-05-01T12:40:00Z"/>
+                <w:ins w:id="188" w:author="Xavier Hoenner" w:date="2014-05-01T12:40:00Z"/>
                 <w:b/>
               </w:rPr>
             </w:pPr>
-            <w:ins w:id="181" w:author="Xavier Hoenner" w:date="2014-05-01T12:40:00Z">
+            <w:ins w:id="189" w:author="Xavier Hoenner" w:date="2014-05-01T12:40:00Z">
               <w:r>
                 <w:rPr>
                   <w:b/>
@@ -4536,11 +4585,11 @@
             <w:pPr>
               <w:jc w:val="center"/>
               <w:rPr>
-                <w:ins w:id="182" w:author="Xavier Hoenner" w:date="2014-05-01T12:40:00Z"/>
+                <w:ins w:id="190" w:author="Xavier Hoenner" w:date="2014-05-01T12:40:00Z"/>
                 <w:b/>
               </w:rPr>
             </w:pPr>
-            <w:ins w:id="183" w:author="Xavier Hoenner" w:date="2014-05-01T12:40:00Z">
+            <w:ins w:id="191" w:author="Xavier Hoenner" w:date="2014-05-01T12:40:00Z">
               <w:r>
                 <w:rPr>
                   <w:b/>
@@ -4559,11 +4608,11 @@
             <w:pPr>
               <w:jc w:val="center"/>
               <w:rPr>
-                <w:ins w:id="184" w:author="Xavier Hoenner" w:date="2014-05-01T12:40:00Z"/>
+                <w:ins w:id="192" w:author="Xavier Hoenner" w:date="2014-05-01T12:40:00Z"/>
                 <w:b/>
               </w:rPr>
             </w:pPr>
-            <w:ins w:id="185" w:author="Xavier Hoenner" w:date="2014-05-01T12:40:00Z">
+            <w:ins w:id="193" w:author="Xavier Hoenner" w:date="2014-05-01T12:40:00Z">
               <w:r>
                 <w:rPr>
                   <w:b/>
@@ -4577,7 +4626,7 @@
       <w:tr>
         <w:trPr>
           <w:jc w:val="center"/>
-          <w:ins w:id="186" w:author="Xavier Hoenner" w:date="2014-05-01T12:40:00Z"/>
+          <w:ins w:id="194" w:author="Xavier Hoenner" w:date="2014-05-01T12:40:00Z"/>
         </w:trPr>
         <w:tc>
           <w:tcPr>
@@ -4588,10 +4637,10 @@
             <w:pPr>
               <w:jc w:val="center"/>
               <w:rPr>
-                <w:ins w:id="187" w:author="Xavier Hoenner" w:date="2014-05-01T12:40:00Z"/>
-              </w:rPr>
-            </w:pPr>
-            <w:ins w:id="188" w:author="Xavier Hoenner" w:date="2014-05-01T12:40:00Z">
+                <w:ins w:id="195" w:author="Xavier Hoenner" w:date="2014-05-01T12:40:00Z"/>
+              </w:rPr>
+            </w:pPr>
+            <w:ins w:id="196" w:author="Xavier Hoenner" w:date="2014-05-01T12:40:00Z">
               <w:r>
                 <w:t>Sensor code</w:t>
               </w:r>
@@ -4607,10 +4656,10 @@
             <w:pPr>
               <w:jc w:val="center"/>
               <w:rPr>
-                <w:ins w:id="189" w:author="Xavier Hoenner" w:date="2014-05-01T12:40:00Z"/>
-              </w:rPr>
-            </w:pPr>
-            <w:ins w:id="190" w:author="Xavier Hoenner" w:date="2014-05-01T12:40:00Z">
+                <w:ins w:id="197" w:author="Xavier Hoenner" w:date="2014-05-01T12:40:00Z"/>
+              </w:rPr>
+            </w:pPr>
+            <w:ins w:id="198" w:author="Xavier Hoenner" w:date="2014-05-01T12:40:00Z">
               <w:r>
                 <w:t>Sensor depth</w:t>
               </w:r>
@@ -4626,10 +4675,10 @@
             <w:pPr>
               <w:jc w:val="center"/>
               <w:rPr>
-                <w:ins w:id="191" w:author="Xavier Hoenner" w:date="2014-05-01T12:40:00Z"/>
-              </w:rPr>
-            </w:pPr>
-            <w:ins w:id="192" w:author="Xavier Hoenner" w:date="2014-05-01T12:40:00Z">
+                <w:ins w:id="199" w:author="Xavier Hoenner" w:date="2014-05-01T12:40:00Z"/>
+              </w:rPr>
+            </w:pPr>
+            <w:ins w:id="200" w:author="Xavier Hoenner" w:date="2014-05-01T12:40:00Z">
               <w:r>
                 <w:t>Start</w:t>
               </w:r>
@@ -4645,10 +4694,10 @@
             <w:pPr>
               <w:jc w:val="center"/>
               <w:rPr>
-                <w:ins w:id="193" w:author="Xavier Hoenner" w:date="2014-05-01T12:40:00Z"/>
-              </w:rPr>
-            </w:pPr>
-            <w:ins w:id="194" w:author="Xavier Hoenner" w:date="2014-05-01T12:40:00Z">
+                <w:ins w:id="201" w:author="Xavier Hoenner" w:date="2014-05-01T12:40:00Z"/>
+              </w:rPr>
+            </w:pPr>
+            <w:ins w:id="202" w:author="Xavier Hoenner" w:date="2014-05-01T12:40:00Z">
               <w:r>
                 <w:t>End</w:t>
               </w:r>
@@ -4664,12 +4713,22 @@
             <w:pPr>
               <w:jc w:val="center"/>
               <w:rPr>
-                <w:ins w:id="195" w:author="Xavier Hoenner" w:date="2014-05-01T12:40:00Z"/>
-              </w:rPr>
-            </w:pPr>
-            <w:ins w:id="196" w:author="Xavier Hoenner" w:date="2014-05-01T12:40:00Z">
-              <w:r>
-                <w:t>Time coverage (days)</w:t>
+                <w:ins w:id="203" w:author="Xavier Hoenner" w:date="2014-05-01T12:40:00Z"/>
+              </w:rPr>
+            </w:pPr>
+            <w:ins w:id="204" w:author="Xavier Hoenner" w:date="2014-05-01T12:40:00Z">
+              <w:r>
+                <w:t>Time coverage (</w:t>
+              </w:r>
+            </w:ins>
+            <w:ins w:id="205" w:author="Xavier Hoenner" w:date="2014-05-30T14:57:00Z">
+              <w:r>
+                <w:t>years</w:t>
+              </w:r>
+            </w:ins>
+            <w:ins w:id="206" w:author="Xavier Hoenner" w:date="2014-05-01T12:40:00Z">
+              <w:r>
+                <w:t>)</w:t>
               </w:r>
             </w:ins>
           </w:p>
@@ -4678,7 +4737,7 @@
       <w:tr>
         <w:trPr>
           <w:jc w:val="center"/>
-          <w:ins w:id="197" w:author="Xavier Hoenner" w:date="2014-05-01T12:40:00Z"/>
+          <w:ins w:id="207" w:author="Xavier Hoenner" w:date="2014-05-01T12:40:00Z"/>
         </w:trPr>
         <w:tc>
           <w:tcPr>
@@ -4691,10 +4750,10 @@
             <w:pPr>
               <w:jc w:val="center"/>
               <w:rPr>
-                <w:ins w:id="198" w:author="Xavier Hoenner" w:date="2014-05-01T12:40:00Z"/>
-              </w:rPr>
-            </w:pPr>
-            <w:ins w:id="199" w:author="Xavier Hoenner" w:date="2014-05-01T12:40:00Z">
+                <w:ins w:id="208" w:author="Xavier Hoenner" w:date="2014-05-01T12:40:00Z"/>
+              </w:rPr>
+            </w:pPr>
+            <w:ins w:id="209" w:author="Xavier Hoenner" w:date="2014-05-01T12:40:00Z">
               <w:r>
                 <w:t>Headers = ‘site_name’</w:t>
               </w:r>
@@ -4705,7 +4764,7 @@
       <w:tr>
         <w:trPr>
           <w:jc w:val="center"/>
-          <w:ins w:id="200" w:author="Xavier Hoenner" w:date="2014-05-01T12:40:00Z"/>
+          <w:ins w:id="210" w:author="Xavier Hoenner" w:date="2014-05-01T12:40:00Z"/>
         </w:trPr>
         <w:tc>
           <w:tcPr>
@@ -4717,10 +4776,10 @@
           <w:p>
             <w:pPr>
               <w:rPr>
-                <w:ins w:id="201" w:author="Xavier Hoenner" w:date="2014-05-01T12:40:00Z"/>
-              </w:rPr>
-            </w:pPr>
-            <w:ins w:id="202" w:author="Xavier Hoenner" w:date="2014-05-01T12:40:00Z">
+                <w:ins w:id="211" w:author="Xavier Hoenner" w:date="2014-05-01T12:40:00Z"/>
+              </w:rPr>
+            </w:pPr>
+            <w:ins w:id="212" w:author="Xavier Hoenner" w:date="2014-05-01T12:40:00Z">
               <w:r>
                 <w:t>Sub-headers = ‘platform_code’</w:t>
               </w:r>
@@ -4731,7 +4790,7 @@
       <w:tr>
         <w:trPr>
           <w:jc w:val="center"/>
-          <w:ins w:id="203" w:author="Xavier Hoenner" w:date="2014-05-01T12:40:00Z"/>
+          <w:ins w:id="213" w:author="Xavier Hoenner" w:date="2014-05-01T12:40:00Z"/>
         </w:trPr>
         <w:tc>
           <w:tcPr>
@@ -4742,7 +4801,7 @@
             <w:pPr>
               <w:jc w:val="center"/>
               <w:rPr>
-                <w:ins w:id="204" w:author="Xavier Hoenner" w:date="2014-05-01T12:40:00Z"/>
+                <w:ins w:id="214" w:author="Xavier Hoenner" w:date="2014-05-01T12:40:00Z"/>
               </w:rPr>
             </w:pPr>
           </w:p>
@@ -4756,7 +4815,7 @@
             <w:pPr>
               <w:jc w:val="center"/>
               <w:rPr>
-                <w:ins w:id="205" w:author="Xavier Hoenner" w:date="2014-05-01T12:40:00Z"/>
+                <w:ins w:id="215" w:author="Xavier Hoenner" w:date="2014-05-01T12:40:00Z"/>
               </w:rPr>
             </w:pPr>
           </w:p>
@@ -4770,7 +4829,7 @@
             <w:pPr>
               <w:jc w:val="center"/>
               <w:rPr>
-                <w:ins w:id="206" w:author="Xavier Hoenner" w:date="2014-05-01T12:40:00Z"/>
+                <w:ins w:id="216" w:author="Xavier Hoenner" w:date="2014-05-01T12:40:00Z"/>
               </w:rPr>
             </w:pPr>
           </w:p>
@@ -4784,7 +4843,7 @@
             <w:pPr>
               <w:jc w:val="center"/>
               <w:rPr>
-                <w:ins w:id="207" w:author="Xavier Hoenner" w:date="2014-05-01T12:40:00Z"/>
+                <w:ins w:id="217" w:author="Xavier Hoenner" w:date="2014-05-01T12:40:00Z"/>
               </w:rPr>
             </w:pPr>
           </w:p>
@@ -4798,7 +4857,7 @@
             <w:pPr>
               <w:jc w:val="center"/>
               <w:rPr>
-                <w:ins w:id="208" w:author="Xavier Hoenner" w:date="2014-05-01T12:40:00Z"/>
+                <w:ins w:id="218" w:author="Xavier Hoenner" w:date="2014-05-01T12:40:00Z"/>
               </w:rPr>
             </w:pPr>
           </w:p>
@@ -4808,28 +4867,24 @@
     <w:p>
       <w:pPr>
         <w:rPr>
-          <w:del w:id="209" w:author="Xavier Hoenner" w:date="2014-05-01T12:40:00Z"/>
+          <w:del w:id="219" w:author="Xavier Hoenner" w:date="2014-05-01T12:40:00Z"/>
           <w:szCs w:val="24"/>
         </w:rPr>
-        <w:pPrChange w:id="210" w:author="Xavier Hoenner" w:date="2014-05-01T12:40:00Z">
-          <w:pPr/>
-        </w:pPrChange>
       </w:pPr>
     </w:p>
     <w:p>
       <w:pPr>
         <w:rPr>
-          <w:del w:id="211" w:author="Xavier Hoenner" w:date="2014-05-01T12:40:00Z"/>
-        </w:rPr>
-        <w:pPrChange w:id="212" w:author="Xavier Hoenner" w:date="2014-05-01T12:40:00Z">
+          <w:del w:id="220" w:author="Xavier Hoenner" w:date="2014-05-01T12:40:00Z"/>
+        </w:rPr>
+        <w:pPrChange w:id="221" w:author="Xavier Hoenner" w:date="2014-05-01T12:40:00Z">
           <w:pPr>
             <w:pStyle w:val="Heading2"/>
           </w:pPr>
         </w:pPrChange>
       </w:pPr>
-      <w:del w:id="213" w:author="Xavier Hoenner" w:date="2014-05-01T12:40:00Z">
-        <w:r>
-          <w:lastRenderedPageBreak/>
+      <w:del w:id="222" w:author="Xavier Hoenner" w:date="2014-05-01T12:40:00Z">
+        <w:r>
           <w:delText>1.</w:delText>
         </w:r>
         <w:r>
@@ -4852,15 +4907,15 @@
     <w:p>
       <w:pPr>
         <w:rPr>
-          <w:del w:id="214" w:author="Xavier Hoenner" w:date="2014-05-01T12:40:00Z"/>
-        </w:rPr>
-        <w:pPrChange w:id="215" w:author="Xavier Hoenner" w:date="2014-05-01T12:40:00Z">
+          <w:del w:id="223" w:author="Xavier Hoenner" w:date="2014-05-01T12:40:00Z"/>
+        </w:rPr>
+        <w:pPrChange w:id="224" w:author="Xavier Hoenner" w:date="2014-05-01T12:40:00Z">
           <w:pPr>
             <w:pStyle w:val="Heading3"/>
           </w:pPr>
         </w:pPrChange>
       </w:pPr>
-      <w:del w:id="216" w:author="Xavier Hoenner" w:date="2014-05-01T12:40:00Z">
+      <w:del w:id="225" w:author="Xavier Hoenner" w:date="2014-05-01T12:40:00Z">
         <w:r>
           <w:rPr>
             <w:b/>
@@ -4899,15 +4954,15 @@
     <w:p>
       <w:pPr>
         <w:rPr>
-          <w:del w:id="217" w:author="Xavier Hoenner" w:date="2014-05-01T12:40:00Z"/>
-        </w:rPr>
-        <w:pPrChange w:id="218" w:author="Xavier Hoenner" w:date="2014-05-01T12:40:00Z">
+          <w:del w:id="226" w:author="Xavier Hoenner" w:date="2014-05-01T12:40:00Z"/>
+        </w:rPr>
+        <w:pPrChange w:id="227" w:author="Xavier Hoenner" w:date="2014-05-01T12:40:00Z">
           <w:pPr>
             <w:pStyle w:val="Heading3"/>
           </w:pPr>
         </w:pPrChange>
       </w:pPr>
-      <w:del w:id="219" w:author="Xavier Hoenner" w:date="2014-05-01T12:40:00Z">
+      <w:del w:id="228" w:author="Xavier Hoenner" w:date="2014-05-01T12:40:00Z">
         <w:r>
           <w:br/>
         </w:r>
@@ -4968,23 +5023,17 @@
     <w:p>
       <w:pPr>
         <w:rPr>
-          <w:del w:id="220" w:author="Xavier Hoenner" w:date="2014-05-01T12:40:00Z"/>
-        </w:rPr>
-        <w:pPrChange w:id="221" w:author="Xavier Hoenner" w:date="2014-05-01T12:40:00Z">
-          <w:pPr/>
-        </w:pPrChange>
+          <w:del w:id="229" w:author="Xavier Hoenner" w:date="2014-05-01T12:40:00Z"/>
+        </w:rPr>
       </w:pPr>
     </w:p>
     <w:p>
       <w:pPr>
         <w:rPr>
-          <w:del w:id="222" w:author="Xavier Hoenner" w:date="2014-05-01T12:40:00Z"/>
-        </w:rPr>
-        <w:pPrChange w:id="223" w:author="Xavier Hoenner" w:date="2014-05-01T12:40:00Z">
-          <w:pPr/>
-        </w:pPrChange>
+          <w:del w:id="230" w:author="Xavier Hoenner" w:date="2014-05-01T12:40:00Z"/>
+        </w:rPr>
       </w:pPr>
-      <w:del w:id="224" w:author="Xavier Hoenner" w:date="2014-05-01T12:40:00Z">
+      <w:del w:id="231" w:author="Xavier Hoenner" w:date="2014-05-01T12:40:00Z">
         <w:r>
           <w:rPr>
             <w:u w:val="single"/>
@@ -5005,7 +5054,7 @@
       </w:tblGrid>
       <w:tr>
         <w:trPr>
-          <w:del w:id="225" w:author="Xavier Hoenner" w:date="2014-05-01T12:40:00Z"/>
+          <w:del w:id="232" w:author="Xavier Hoenner" w:date="2014-05-01T12:40:00Z"/>
         </w:trPr>
         <w:tc>
           <w:tcPr>
@@ -5014,15 +5063,17 @@
           <w:p>
             <w:pPr>
               <w:rPr>
-                <w:del w:id="226" w:author="Xavier Hoenner" w:date="2014-05-01T12:40:00Z"/>
+                <w:del w:id="233" w:author="Xavier Hoenner" w:date="2014-05-01T12:40:00Z"/>
                 <w:b/>
                 <w:szCs w:val="24"/>
               </w:rPr>
-              <w:pPrChange w:id="227" w:author="Xavier Hoenner" w:date="2014-05-01T12:40:00Z">
-                <w:pPr/>
+              <w:pPrChange w:id="234" w:author="Xavier Hoenner" w:date="2014-05-01T12:40:00Z">
+                <w:pPr>
+                  <w:spacing w:after="200" w:line="276" w:lineRule="auto"/>
+                </w:pPr>
               </w:pPrChange>
             </w:pPr>
-            <w:del w:id="228" w:author="Xavier Hoenner" w:date="2014-05-01T12:40:00Z">
+            <w:del w:id="235" w:author="Xavier Hoenner" w:date="2014-05-01T12:40:00Z">
               <w:r>
                 <w:rPr>
                   <w:b/>
@@ -5040,14 +5091,16 @@
           <w:p>
             <w:pPr>
               <w:rPr>
-                <w:del w:id="229" w:author="Xavier Hoenner" w:date="2014-05-01T12:40:00Z"/>
+                <w:del w:id="236" w:author="Xavier Hoenner" w:date="2014-05-01T12:40:00Z"/>
                 <w:szCs w:val="24"/>
               </w:rPr>
-              <w:pPrChange w:id="230" w:author="Xavier Hoenner" w:date="2014-05-01T12:40:00Z">
-                <w:pPr/>
+              <w:pPrChange w:id="237" w:author="Xavier Hoenner" w:date="2014-05-01T12:40:00Z">
+                <w:pPr>
+                  <w:spacing w:after="200" w:line="276" w:lineRule="auto"/>
+                </w:pPr>
               </w:pPrChange>
             </w:pPr>
-            <w:del w:id="231" w:author="Xavier Hoenner" w:date="2014-05-01T12:31:00Z">
+            <w:del w:id="238" w:author="Xavier Hoenner" w:date="2014-05-01T12:31:00Z">
               <w:r>
                 <w:rPr>
                   <w:szCs w:val="24"/>
@@ -5072,7 +5125,7 @@
       </w:tr>
       <w:tr>
         <w:trPr>
-          <w:del w:id="232" w:author="Xavier Hoenner" w:date="2014-05-01T12:40:00Z"/>
+          <w:del w:id="239" w:author="Xavier Hoenner" w:date="2014-05-01T12:40:00Z"/>
         </w:trPr>
         <w:tc>
           <w:tcPr>
@@ -5081,15 +5134,17 @@
           <w:p>
             <w:pPr>
               <w:rPr>
-                <w:del w:id="233" w:author="Xavier Hoenner" w:date="2014-05-01T12:40:00Z"/>
+                <w:del w:id="240" w:author="Xavier Hoenner" w:date="2014-05-01T12:40:00Z"/>
                 <w:b/>
                 <w:szCs w:val="24"/>
               </w:rPr>
-              <w:pPrChange w:id="234" w:author="Xavier Hoenner" w:date="2014-05-01T12:40:00Z">
-                <w:pPr/>
+              <w:pPrChange w:id="241" w:author="Xavier Hoenner" w:date="2014-05-01T12:40:00Z">
+                <w:pPr>
+                  <w:spacing w:after="200" w:line="276" w:lineRule="auto"/>
+                </w:pPr>
               </w:pPrChange>
             </w:pPr>
-            <w:del w:id="235" w:author="Xavier Hoenner" w:date="2014-05-01T12:40:00Z">
+            <w:del w:id="242" w:author="Xavier Hoenner" w:date="2014-05-01T12:40:00Z">
               <w:r>
                 <w:rPr>
                   <w:b/>
@@ -5107,14 +5162,16 @@
           <w:p>
             <w:pPr>
               <w:rPr>
-                <w:del w:id="236" w:author="Xavier Hoenner" w:date="2014-05-01T12:40:00Z"/>
+                <w:del w:id="243" w:author="Xavier Hoenner" w:date="2014-05-01T12:40:00Z"/>
                 <w:szCs w:val="24"/>
               </w:rPr>
-              <w:pPrChange w:id="237" w:author="Xavier Hoenner" w:date="2014-05-01T12:40:00Z">
-                <w:pPr/>
+              <w:pPrChange w:id="244" w:author="Xavier Hoenner" w:date="2014-05-01T12:40:00Z">
+                <w:pPr>
+                  <w:spacing w:after="200" w:line="276" w:lineRule="auto"/>
+                </w:pPr>
               </w:pPrChange>
             </w:pPr>
-            <w:del w:id="238" w:author="Xavier Hoenner" w:date="2014-05-01T12:31:00Z">
+            <w:del w:id="245" w:author="Xavier Hoenner" w:date="2014-05-01T12:31:00Z">
               <w:r>
                 <w:rPr>
                   <w:szCs w:val="24"/>
@@ -5127,7 +5184,7 @@
       </w:tr>
       <w:tr>
         <w:trPr>
-          <w:del w:id="239" w:author="Xavier Hoenner" w:date="2014-05-01T12:40:00Z"/>
+          <w:del w:id="246" w:author="Xavier Hoenner" w:date="2014-05-01T12:40:00Z"/>
         </w:trPr>
         <w:tc>
           <w:tcPr>
@@ -5136,15 +5193,17 @@
           <w:p>
             <w:pPr>
               <w:rPr>
-                <w:del w:id="240" w:author="Xavier Hoenner" w:date="2014-05-01T12:40:00Z"/>
+                <w:del w:id="247" w:author="Xavier Hoenner" w:date="2014-05-01T12:40:00Z"/>
                 <w:b/>
                 <w:szCs w:val="24"/>
               </w:rPr>
-              <w:pPrChange w:id="241" w:author="Xavier Hoenner" w:date="2014-05-01T12:40:00Z">
-                <w:pPr/>
+              <w:pPrChange w:id="248" w:author="Xavier Hoenner" w:date="2014-05-01T12:40:00Z">
+                <w:pPr>
+                  <w:spacing w:after="200" w:line="276" w:lineRule="auto"/>
+                </w:pPr>
               </w:pPrChange>
             </w:pPr>
-            <w:del w:id="242" w:author="Xavier Hoenner" w:date="2014-05-01T12:40:00Z">
+            <w:del w:id="249" w:author="Xavier Hoenner" w:date="2014-05-01T12:40:00Z">
               <w:r>
                 <w:rPr>
                   <w:b/>
@@ -5162,14 +5221,16 @@
           <w:p>
             <w:pPr>
               <w:rPr>
-                <w:del w:id="243" w:author="Xavier Hoenner" w:date="2014-05-01T12:40:00Z"/>
+                <w:del w:id="250" w:author="Xavier Hoenner" w:date="2014-05-01T12:40:00Z"/>
                 <w:szCs w:val="24"/>
               </w:rPr>
-              <w:pPrChange w:id="244" w:author="Xavier Hoenner" w:date="2014-05-01T12:40:00Z">
-                <w:pPr/>
+              <w:pPrChange w:id="251" w:author="Xavier Hoenner" w:date="2014-05-01T12:40:00Z">
+                <w:pPr>
+                  <w:spacing w:after="200" w:line="276" w:lineRule="auto"/>
+                </w:pPr>
               </w:pPrChange>
             </w:pPr>
-            <w:del w:id="245" w:author="Xavier Hoenner" w:date="2014-05-01T12:31:00Z">
+            <w:del w:id="252" w:author="Xavier Hoenner" w:date="2014-05-01T12:31:00Z">
               <w:r>
                 <w:rPr>
                   <w:szCs w:val="24"/>
@@ -5182,7 +5243,7 @@
       </w:tr>
       <w:tr>
         <w:trPr>
-          <w:del w:id="246" w:author="Xavier Hoenner" w:date="2014-05-01T12:40:00Z"/>
+          <w:del w:id="253" w:author="Xavier Hoenner" w:date="2014-05-01T12:40:00Z"/>
         </w:trPr>
         <w:tc>
           <w:tcPr>
@@ -5191,15 +5252,17 @@
           <w:p>
             <w:pPr>
               <w:rPr>
-                <w:del w:id="247" w:author="Xavier Hoenner" w:date="2014-05-01T12:40:00Z"/>
+                <w:del w:id="254" w:author="Xavier Hoenner" w:date="2014-05-01T12:40:00Z"/>
                 <w:b/>
                 <w:szCs w:val="24"/>
               </w:rPr>
-              <w:pPrChange w:id="248" w:author="Xavier Hoenner" w:date="2014-05-01T12:40:00Z">
-                <w:pPr/>
+              <w:pPrChange w:id="255" w:author="Xavier Hoenner" w:date="2014-05-01T12:40:00Z">
+                <w:pPr>
+                  <w:spacing w:after="200" w:line="276" w:lineRule="auto"/>
+                </w:pPr>
               </w:pPrChange>
             </w:pPr>
-            <w:del w:id="249" w:author="Xavier Hoenner" w:date="2014-05-01T12:40:00Z">
+            <w:del w:id="256" w:author="Xavier Hoenner" w:date="2014-05-01T12:40:00Z">
               <w:r>
                 <w:rPr>
                   <w:b/>
@@ -5217,14 +5280,16 @@
           <w:p>
             <w:pPr>
               <w:rPr>
-                <w:del w:id="250" w:author="Xavier Hoenner" w:date="2014-05-01T12:40:00Z"/>
+                <w:del w:id="257" w:author="Xavier Hoenner" w:date="2014-05-01T12:40:00Z"/>
                 <w:szCs w:val="24"/>
               </w:rPr>
-              <w:pPrChange w:id="251" w:author="Xavier Hoenner" w:date="2014-05-01T12:40:00Z">
-                <w:pPr/>
+              <w:pPrChange w:id="258" w:author="Xavier Hoenner" w:date="2014-05-01T12:40:00Z">
+                <w:pPr>
+                  <w:spacing w:after="200" w:line="276" w:lineRule="auto"/>
+                </w:pPr>
               </w:pPrChange>
             </w:pPr>
-            <w:del w:id="252" w:author="Xavier Hoenner" w:date="2014-05-01T12:40:00Z">
+            <w:del w:id="259" w:author="Xavier Hoenner" w:date="2014-05-01T12:40:00Z">
               <w:r>
                 <w:rPr>
                   <w:szCs w:val="24"/>
@@ -5245,23 +5310,17 @@
     <w:p>
       <w:pPr>
         <w:rPr>
-          <w:del w:id="253" w:author="Xavier Hoenner" w:date="2014-05-01T12:40:00Z"/>
-        </w:rPr>
-        <w:pPrChange w:id="254" w:author="Xavier Hoenner" w:date="2014-05-01T12:40:00Z">
-          <w:pPr/>
-        </w:pPrChange>
+          <w:del w:id="260" w:author="Xavier Hoenner" w:date="2014-05-01T12:40:00Z"/>
+        </w:rPr>
       </w:pPr>
     </w:p>
     <w:p>
       <w:pPr>
         <w:rPr>
-          <w:del w:id="255" w:author="Xavier Hoenner" w:date="2014-05-01T12:40:00Z"/>
-        </w:rPr>
-        <w:pPrChange w:id="256" w:author="Xavier Hoenner" w:date="2014-05-01T12:40:00Z">
-          <w:pPr/>
-        </w:pPrChange>
+          <w:del w:id="261" w:author="Xavier Hoenner" w:date="2014-05-01T12:40:00Z"/>
+        </w:rPr>
       </w:pPr>
-      <w:del w:id="257" w:author="Xavier Hoenner" w:date="2014-05-01T12:40:00Z">
+      <w:del w:id="262" w:author="Xavier Hoenner" w:date="2014-05-01T12:40:00Z">
         <w:r>
           <w:rPr>
             <w:u w:val="single"/>
@@ -5288,15 +5347,15 @@
     <w:p>
       <w:pPr>
         <w:rPr>
-          <w:del w:id="258" w:author="Xavier Hoenner" w:date="2014-05-01T12:40:00Z"/>
-        </w:rPr>
-        <w:pPrChange w:id="259" w:author="Xavier Hoenner" w:date="2014-05-01T12:40:00Z">
+          <w:del w:id="263" w:author="Xavier Hoenner" w:date="2014-05-01T12:40:00Z"/>
+        </w:rPr>
+        <w:pPrChange w:id="264" w:author="Xavier Hoenner" w:date="2014-05-01T12:40:00Z">
           <w:pPr>
             <w:ind w:left="1843" w:hanging="1843"/>
           </w:pPr>
         </w:pPrChange>
       </w:pPr>
-      <w:del w:id="260" w:author="Xavier Hoenner" w:date="2014-05-01T12:40:00Z">
+      <w:del w:id="265" w:author="Xavier Hoenner" w:date="2014-05-01T12:40:00Z">
         <w:r>
           <w:rPr>
             <w:u w:val="single"/>
@@ -5347,15 +5406,15 @@
     <w:p>
       <w:pPr>
         <w:rPr>
-          <w:del w:id="261" w:author="Xavier Hoenner" w:date="2014-05-01T12:40:00Z"/>
-        </w:rPr>
-        <w:pPrChange w:id="262" w:author="Xavier Hoenner" w:date="2014-05-01T12:40:00Z">
+          <w:del w:id="266" w:author="Xavier Hoenner" w:date="2014-05-01T12:40:00Z"/>
+        </w:rPr>
+        <w:pPrChange w:id="267" w:author="Xavier Hoenner" w:date="2014-05-01T12:40:00Z">
           <w:pPr>
             <w:ind w:left="1843" w:hanging="1843"/>
           </w:pPr>
         </w:pPrChange>
       </w:pPr>
-      <w:del w:id="263" w:author="Xavier Hoenner" w:date="2014-05-01T12:40:00Z">
+      <w:del w:id="268" w:author="Xavier Hoenner" w:date="2014-05-01T12:40:00Z">
         <w:r>
           <w:rPr>
             <w:u w:val="single"/>
@@ -5385,15 +5444,15 @@
     <w:p>
       <w:pPr>
         <w:rPr>
-          <w:del w:id="264" w:author="Xavier Hoenner" w:date="2014-05-01T12:40:00Z"/>
-        </w:rPr>
-        <w:pPrChange w:id="265" w:author="Xavier Hoenner" w:date="2014-05-01T12:40:00Z">
+          <w:del w:id="269" w:author="Xavier Hoenner" w:date="2014-05-01T12:40:00Z"/>
+        </w:rPr>
+        <w:pPrChange w:id="270" w:author="Xavier Hoenner" w:date="2014-05-01T12:40:00Z">
           <w:pPr>
             <w:ind w:left="993" w:hanging="993"/>
           </w:pPr>
         </w:pPrChange>
       </w:pPr>
-      <w:del w:id="266" w:author="Xavier Hoenner" w:date="2014-05-01T12:40:00Z">
+      <w:del w:id="271" w:author="Xavier Hoenner" w:date="2014-05-01T12:40:00Z">
         <w:r>
           <w:rPr>
             <w:u w:val="single"/>
@@ -5413,12 +5472,12 @@
           <w:delText>Deployment site name</w:delText>
         </w:r>
       </w:del>
-      <w:del w:id="267" w:author="Xavier Hoenner" w:date="2013-07-11T11:36:00Z">
+      <w:del w:id="272" w:author="Xavier Hoenner" w:date="2013-07-11T11:36:00Z">
         <w:r>
           <w:delText xml:space="preserve"> for the sensor network.</w:delText>
         </w:r>
       </w:del>
-      <w:del w:id="268" w:author="Xavier Hoenner" w:date="2014-05-01T12:40:00Z">
+      <w:del w:id="273" w:author="Xavier Hoenner" w:date="2014-05-01T12:40:00Z">
         <w:r>
           <w:br/>
         </w:r>
@@ -5667,25 +5726,22 @@
     <w:p>
       <w:pPr>
         <w:rPr>
-          <w:del w:id="269" w:author="Xavier Hoenner" w:date="2014-05-01T12:40:00Z"/>
-        </w:rPr>
-        <w:pPrChange w:id="270" w:author="Xavier Hoenner" w:date="2014-05-01T12:40:00Z">
-          <w:pPr/>
-        </w:pPrChange>
+          <w:del w:id="274" w:author="Xavier Hoenner" w:date="2014-05-01T12:40:00Z"/>
+        </w:rPr>
       </w:pPr>
     </w:p>
     <w:p>
       <w:pPr>
         <w:rPr>
-          <w:del w:id="271" w:author="Xavier Hoenner" w:date="2014-05-01T12:40:00Z"/>
-        </w:rPr>
-        <w:pPrChange w:id="272" w:author="Xavier Hoenner" w:date="2014-05-01T12:40:00Z">
+          <w:del w:id="275" w:author="Xavier Hoenner" w:date="2014-05-01T12:40:00Z"/>
+        </w:rPr>
+        <w:pPrChange w:id="276" w:author="Xavier Hoenner" w:date="2014-05-01T12:40:00Z">
           <w:pPr>
             <w:pStyle w:val="Heading3"/>
           </w:pPr>
         </w:pPrChange>
       </w:pPr>
-      <w:del w:id="273" w:author="Xavier Hoenner" w:date="2014-05-01T12:40:00Z">
+      <w:del w:id="277" w:author="Xavier Hoenner" w:date="2014-05-01T12:40:00Z">
         <w:r>
           <w:delText>Template</w:delText>
         </w:r>
@@ -5711,7 +5767,7 @@
       <w:tr>
         <w:trPr>
           <w:jc w:val="center"/>
-          <w:del w:id="274" w:author="Xavier Hoenner" w:date="2014-05-01T12:40:00Z"/>
+          <w:del w:id="278" w:author="Xavier Hoenner" w:date="2014-05-01T12:40:00Z"/>
         </w:trPr>
         <w:tc>
           <w:tcPr>
@@ -5721,16 +5777,17 @@
           <w:p>
             <w:pPr>
               <w:rPr>
-                <w:del w:id="275" w:author="Xavier Hoenner" w:date="2014-05-01T12:40:00Z"/>
+                <w:del w:id="279" w:author="Xavier Hoenner" w:date="2014-05-01T12:40:00Z"/>
                 <w:b/>
               </w:rPr>
-              <w:pPrChange w:id="276" w:author="Xavier Hoenner" w:date="2014-05-01T12:40:00Z">
+              <w:pPrChange w:id="280" w:author="Xavier Hoenner" w:date="2014-05-01T12:40:00Z">
                 <w:pPr>
+                  <w:spacing w:after="200" w:line="276" w:lineRule="auto"/>
                   <w:jc w:val="center"/>
                 </w:pPr>
               </w:pPrChange>
             </w:pPr>
-            <w:del w:id="277" w:author="Xavier Hoenner" w:date="2014-05-01T12:40:00Z">
+            <w:del w:id="281" w:author="Xavier Hoenner" w:date="2014-05-01T12:40:00Z">
               <w:r>
                 <w:rPr>
                   <w:b/>
@@ -5760,16 +5817,17 @@
           <w:p>
             <w:pPr>
               <w:rPr>
-                <w:del w:id="278" w:author="Xavier Hoenner" w:date="2014-05-01T12:40:00Z"/>
+                <w:del w:id="282" w:author="Xavier Hoenner" w:date="2014-05-01T12:40:00Z"/>
                 <w:b/>
               </w:rPr>
-              <w:pPrChange w:id="279" w:author="Xavier Hoenner" w:date="2014-05-01T12:40:00Z">
+              <w:pPrChange w:id="283" w:author="Xavier Hoenner" w:date="2014-05-01T12:40:00Z">
                 <w:pPr>
+                  <w:spacing w:after="200" w:line="276" w:lineRule="auto"/>
                   <w:jc w:val="center"/>
                 </w:pPr>
               </w:pPrChange>
             </w:pPr>
-            <w:del w:id="280" w:author="Xavier Hoenner" w:date="2014-05-01T12:40:00Z">
+            <w:del w:id="284" w:author="Xavier Hoenner" w:date="2014-05-01T12:40:00Z">
               <w:r>
                 <w:rPr>
                   <w:b/>
@@ -5787,16 +5845,17 @@
           <w:p>
             <w:pPr>
               <w:rPr>
-                <w:del w:id="281" w:author="Xavier Hoenner" w:date="2014-05-01T12:40:00Z"/>
+                <w:del w:id="285" w:author="Xavier Hoenner" w:date="2014-05-01T12:40:00Z"/>
                 <w:b/>
               </w:rPr>
-              <w:pPrChange w:id="282" w:author="Xavier Hoenner" w:date="2014-05-01T12:40:00Z">
+              <w:pPrChange w:id="286" w:author="Xavier Hoenner" w:date="2014-05-01T12:40:00Z">
                 <w:pPr>
+                  <w:spacing w:after="200" w:line="276" w:lineRule="auto"/>
                   <w:jc w:val="center"/>
                 </w:pPr>
               </w:pPrChange>
             </w:pPr>
-            <w:del w:id="283" w:author="Xavier Hoenner" w:date="2014-05-01T12:40:00Z">
+            <w:del w:id="287" w:author="Xavier Hoenner" w:date="2014-05-01T12:40:00Z">
               <w:r>
                 <w:rPr>
                   <w:b/>
@@ -5814,16 +5873,17 @@
           <w:p>
             <w:pPr>
               <w:rPr>
-                <w:del w:id="284" w:author="Xavier Hoenner" w:date="2014-05-01T12:40:00Z"/>
+                <w:del w:id="288" w:author="Xavier Hoenner" w:date="2014-05-01T12:40:00Z"/>
                 <w:b/>
               </w:rPr>
-              <w:pPrChange w:id="285" w:author="Xavier Hoenner" w:date="2014-05-01T12:40:00Z">
+              <w:pPrChange w:id="289" w:author="Xavier Hoenner" w:date="2014-05-01T12:40:00Z">
                 <w:pPr>
+                  <w:spacing w:after="200" w:line="276" w:lineRule="auto"/>
                   <w:jc w:val="center"/>
                 </w:pPr>
               </w:pPrChange>
             </w:pPr>
-            <w:del w:id="286" w:author="Xavier Hoenner" w:date="2014-05-01T12:40:00Z">
+            <w:del w:id="290" w:author="Xavier Hoenner" w:date="2014-05-01T12:40:00Z">
               <w:r>
                 <w:rPr>
                   <w:b/>
@@ -5841,16 +5901,17 @@
           <w:p>
             <w:pPr>
               <w:rPr>
-                <w:del w:id="287" w:author="Xavier Hoenner" w:date="2014-05-01T12:40:00Z"/>
+                <w:del w:id="291" w:author="Xavier Hoenner" w:date="2014-05-01T12:40:00Z"/>
                 <w:b/>
               </w:rPr>
-              <w:pPrChange w:id="288" w:author="Xavier Hoenner" w:date="2014-05-01T12:40:00Z">
+              <w:pPrChange w:id="292" w:author="Xavier Hoenner" w:date="2014-05-01T12:40:00Z">
                 <w:pPr>
+                  <w:spacing w:after="200" w:line="276" w:lineRule="auto"/>
                   <w:jc w:val="center"/>
                 </w:pPr>
               </w:pPrChange>
             </w:pPr>
-            <w:del w:id="289" w:author="Xavier Hoenner" w:date="2014-05-01T12:40:00Z">
+            <w:del w:id="293" w:author="Xavier Hoenner" w:date="2014-05-01T12:40:00Z">
               <w:r>
                 <w:rPr>
                   <w:b/>
@@ -5868,16 +5929,17 @@
           <w:p>
             <w:pPr>
               <w:rPr>
-                <w:del w:id="290" w:author="Xavier Hoenner" w:date="2014-05-01T12:40:00Z"/>
+                <w:del w:id="294" w:author="Xavier Hoenner" w:date="2014-05-01T12:40:00Z"/>
                 <w:b/>
               </w:rPr>
-              <w:pPrChange w:id="291" w:author="Xavier Hoenner" w:date="2014-05-01T12:40:00Z">
+              <w:pPrChange w:id="295" w:author="Xavier Hoenner" w:date="2014-05-01T12:40:00Z">
                 <w:pPr>
+                  <w:spacing w:after="200" w:line="276" w:lineRule="auto"/>
                   <w:jc w:val="center"/>
                 </w:pPr>
               </w:pPrChange>
             </w:pPr>
-            <w:del w:id="292" w:author="Xavier Hoenner" w:date="2014-05-01T12:40:00Z">
+            <w:del w:id="296" w:author="Xavier Hoenner" w:date="2014-05-01T12:40:00Z">
               <w:r>
                 <w:rPr>
                   <w:b/>
@@ -5895,16 +5957,17 @@
           <w:p>
             <w:pPr>
               <w:rPr>
-                <w:del w:id="293" w:author="Xavier Hoenner" w:date="2014-05-01T12:40:00Z"/>
+                <w:del w:id="297" w:author="Xavier Hoenner" w:date="2014-05-01T12:40:00Z"/>
                 <w:b/>
               </w:rPr>
-              <w:pPrChange w:id="294" w:author="Xavier Hoenner" w:date="2014-05-01T12:40:00Z">
+              <w:pPrChange w:id="298" w:author="Xavier Hoenner" w:date="2014-05-01T12:40:00Z">
                 <w:pPr>
+                  <w:spacing w:after="200" w:line="276" w:lineRule="auto"/>
                   <w:jc w:val="center"/>
                 </w:pPr>
               </w:pPrChange>
             </w:pPr>
-            <w:del w:id="295" w:author="Xavier Hoenner" w:date="2014-05-01T12:40:00Z">
+            <w:del w:id="299" w:author="Xavier Hoenner" w:date="2014-05-01T12:40:00Z">
               <w:r>
                 <w:rPr>
                   <w:b/>
@@ -5922,16 +5985,17 @@
           <w:p>
             <w:pPr>
               <w:rPr>
-                <w:del w:id="296" w:author="Xavier Hoenner" w:date="2014-05-01T12:40:00Z"/>
+                <w:del w:id="300" w:author="Xavier Hoenner" w:date="2014-05-01T12:40:00Z"/>
                 <w:b/>
               </w:rPr>
-              <w:pPrChange w:id="297" w:author="Xavier Hoenner" w:date="2014-05-01T12:40:00Z">
+              <w:pPrChange w:id="301" w:author="Xavier Hoenner" w:date="2014-05-01T12:40:00Z">
                 <w:pPr>
+                  <w:spacing w:after="200" w:line="276" w:lineRule="auto"/>
                   <w:jc w:val="center"/>
                 </w:pPr>
               </w:pPrChange>
             </w:pPr>
-            <w:del w:id="298" w:author="Xavier Hoenner" w:date="2014-05-01T12:40:00Z">
+            <w:del w:id="302" w:author="Xavier Hoenner" w:date="2014-05-01T12:40:00Z">
               <w:r>
                 <w:rPr>
                   <w:b/>
@@ -5945,7 +6009,7 @@
       <w:tr>
         <w:trPr>
           <w:jc w:val="center"/>
-          <w:del w:id="299" w:author="Xavier Hoenner" w:date="2014-05-01T12:40:00Z"/>
+          <w:del w:id="303" w:author="Xavier Hoenner" w:date="2014-05-01T12:40:00Z"/>
         </w:trPr>
         <w:tc>
           <w:tcPr>
@@ -5955,15 +6019,16 @@
           <w:p>
             <w:pPr>
               <w:rPr>
-                <w:del w:id="300" w:author="Xavier Hoenner" w:date="2014-05-01T12:40:00Z"/>
-              </w:rPr>
-              <w:pPrChange w:id="301" w:author="Xavier Hoenner" w:date="2014-05-01T12:40:00Z">
+                <w:del w:id="304" w:author="Xavier Hoenner" w:date="2014-05-01T12:40:00Z"/>
+              </w:rPr>
+              <w:pPrChange w:id="305" w:author="Xavier Hoenner" w:date="2014-05-01T12:40:00Z">
                 <w:pPr>
+                  <w:spacing w:after="200" w:line="276" w:lineRule="auto"/>
                   <w:jc w:val="center"/>
                 </w:pPr>
               </w:pPrChange>
             </w:pPr>
-            <w:del w:id="302" w:author="Xavier Hoenner" w:date="2014-05-01T12:40:00Z">
+            <w:del w:id="306" w:author="Xavier Hoenner" w:date="2014-05-01T12:40:00Z">
               <w:r>
                 <w:delText>Sensor code</w:delText>
               </w:r>
@@ -5978,15 +6043,16 @@
           <w:p>
             <w:pPr>
               <w:rPr>
-                <w:del w:id="303" w:author="Xavier Hoenner" w:date="2014-05-01T12:40:00Z"/>
-              </w:rPr>
-              <w:pPrChange w:id="304" w:author="Xavier Hoenner" w:date="2014-05-01T12:40:00Z">
+                <w:del w:id="307" w:author="Xavier Hoenner" w:date="2014-05-01T12:40:00Z"/>
+              </w:rPr>
+              <w:pPrChange w:id="308" w:author="Xavier Hoenner" w:date="2014-05-01T12:40:00Z">
                 <w:pPr>
+                  <w:spacing w:after="200" w:line="276" w:lineRule="auto"/>
                   <w:jc w:val="center"/>
                 </w:pPr>
               </w:pPrChange>
             </w:pPr>
-            <w:del w:id="305" w:author="Xavier Hoenner" w:date="2014-05-01T12:40:00Z">
+            <w:del w:id="309" w:author="Xavier Hoenner" w:date="2014-05-01T12:40:00Z">
               <w:r>
                 <w:delText>Sensor depth</w:delText>
               </w:r>
@@ -6001,15 +6067,16 @@
           <w:p>
             <w:pPr>
               <w:rPr>
-                <w:del w:id="306" w:author="Xavier Hoenner" w:date="2014-05-01T12:40:00Z"/>
-              </w:rPr>
-              <w:pPrChange w:id="307" w:author="Xavier Hoenner" w:date="2014-05-01T12:40:00Z">
+                <w:del w:id="310" w:author="Xavier Hoenner" w:date="2014-05-01T12:40:00Z"/>
+              </w:rPr>
+              <w:pPrChange w:id="311" w:author="Xavier Hoenner" w:date="2014-05-01T12:40:00Z">
                 <w:pPr>
+                  <w:spacing w:after="200" w:line="276" w:lineRule="auto"/>
                   <w:jc w:val="center"/>
                 </w:pPr>
               </w:pPrChange>
             </w:pPr>
-            <w:del w:id="308" w:author="Xavier Hoenner" w:date="2014-05-01T12:40:00Z">
+            <w:del w:id="312" w:author="Xavier Hoenner" w:date="2014-05-01T12:40:00Z">
               <w:r>
                 <w:delText>QC’d data</w:delText>
               </w:r>
@@ -6024,15 +6091,16 @@
           <w:p>
             <w:pPr>
               <w:rPr>
-                <w:del w:id="309" w:author="Xavier Hoenner" w:date="2014-05-01T12:40:00Z"/>
-              </w:rPr>
-              <w:pPrChange w:id="310" w:author="Xavier Hoenner" w:date="2014-05-01T12:40:00Z">
+                <w:del w:id="313" w:author="Xavier Hoenner" w:date="2014-05-01T12:40:00Z"/>
+              </w:rPr>
+              <w:pPrChange w:id="314" w:author="Xavier Hoenner" w:date="2014-05-01T12:40:00Z">
                 <w:pPr>
+                  <w:spacing w:after="200" w:line="276" w:lineRule="auto"/>
                   <w:jc w:val="center"/>
                 </w:pPr>
               </w:pPrChange>
             </w:pPr>
-            <w:del w:id="311" w:author="Xavier Hoenner" w:date="2014-05-01T12:40:00Z">
+            <w:del w:id="315" w:author="Xavier Hoenner" w:date="2014-05-01T12:40:00Z">
               <w:r>
                 <w:delText>Start</w:delText>
               </w:r>
@@ -6047,15 +6115,16 @@
           <w:p>
             <w:pPr>
               <w:rPr>
-                <w:del w:id="312" w:author="Xavier Hoenner" w:date="2014-05-01T12:40:00Z"/>
-              </w:rPr>
-              <w:pPrChange w:id="313" w:author="Xavier Hoenner" w:date="2014-05-01T12:40:00Z">
+                <w:del w:id="316" w:author="Xavier Hoenner" w:date="2014-05-01T12:40:00Z"/>
+              </w:rPr>
+              <w:pPrChange w:id="317" w:author="Xavier Hoenner" w:date="2014-05-01T12:40:00Z">
                 <w:pPr>
+                  <w:spacing w:after="200" w:line="276" w:lineRule="auto"/>
                   <w:jc w:val="center"/>
                 </w:pPr>
               </w:pPrChange>
             </w:pPr>
-            <w:del w:id="314" w:author="Xavier Hoenner" w:date="2014-05-01T12:40:00Z">
+            <w:del w:id="318" w:author="Xavier Hoenner" w:date="2014-05-01T12:40:00Z">
               <w:r>
                 <w:delText>End</w:delText>
               </w:r>
@@ -6070,15 +6139,16 @@
           <w:p>
             <w:pPr>
               <w:rPr>
-                <w:del w:id="315" w:author="Xavier Hoenner" w:date="2014-05-01T12:40:00Z"/>
-              </w:rPr>
-              <w:pPrChange w:id="316" w:author="Xavier Hoenner" w:date="2014-05-01T12:40:00Z">
+                <w:del w:id="319" w:author="Xavier Hoenner" w:date="2014-05-01T12:40:00Z"/>
+              </w:rPr>
+              <w:pPrChange w:id="320" w:author="Xavier Hoenner" w:date="2014-05-01T12:40:00Z">
                 <w:pPr>
+                  <w:spacing w:after="200" w:line="276" w:lineRule="auto"/>
                   <w:jc w:val="center"/>
                 </w:pPr>
               </w:pPrChange>
             </w:pPr>
-            <w:del w:id="317" w:author="Xavier Hoenner" w:date="2014-05-01T12:40:00Z">
+            <w:del w:id="321" w:author="Xavier Hoenner" w:date="2014-05-01T12:40:00Z">
               <w:r>
                 <w:delText>Time coverage (days)</w:delText>
               </w:r>
@@ -6093,15 +6163,16 @@
           <w:p>
             <w:pPr>
               <w:rPr>
-                <w:del w:id="318" w:author="Xavier Hoenner" w:date="2014-05-01T12:40:00Z"/>
-              </w:rPr>
-              <w:pPrChange w:id="319" w:author="Xavier Hoenner" w:date="2014-05-01T12:40:00Z">
+                <w:del w:id="322" w:author="Xavier Hoenner" w:date="2014-05-01T12:40:00Z"/>
+              </w:rPr>
+              <w:pPrChange w:id="323" w:author="Xavier Hoenner" w:date="2014-05-01T12:40:00Z">
                 <w:pPr>
+                  <w:spacing w:after="200" w:line="276" w:lineRule="auto"/>
                   <w:jc w:val="center"/>
                 </w:pPr>
               </w:pPrChange>
             </w:pPr>
-            <w:del w:id="320" w:author="Xavier Hoenner" w:date="2014-05-01T12:40:00Z">
+            <w:del w:id="324" w:author="Xavier Hoenner" w:date="2014-05-01T12:40:00Z">
               <w:r>
                 <w:delText>Time to upload data (days)</w:delText>
               </w:r>
@@ -6116,48 +6187,18 @@
           <w:p>
             <w:pPr>
               <w:rPr>
-                <w:del w:id="321" w:author="Xavier Hoenner" w:date="2014-05-01T12:40:00Z"/>
-              </w:rPr>
-              <w:pPrChange w:id="322" w:author="Xavier Hoenner" w:date="2014-05-01T12:40:00Z">
+                <w:del w:id="325" w:author="Xavier Hoenner" w:date="2014-05-01T12:40:00Z"/>
+              </w:rPr>
+              <w:pPrChange w:id="326" w:author="Xavier Hoenner" w:date="2014-05-01T12:40:00Z">
                 <w:pPr>
+                  <w:spacing w:after="200" w:line="276" w:lineRule="auto"/>
                   <w:jc w:val="center"/>
                 </w:pPr>
               </w:pPrChange>
             </w:pPr>
-            <w:del w:id="323" w:author="Xavier Hoenner" w:date="2014-05-01T12:40:00Z">
+            <w:del w:id="327" w:author="Xavier Hoenner" w:date="2014-05-01T12:40:00Z">
               <w:r>
                 <w:delText>Time to publish data (days)</w:delText>
-              </w:r>
-            </w:del>
-          </w:p>
-        </w:tc>
-      </w:tr>
-      <w:tr>
-        <w:trPr>
-          <w:jc w:val="center"/>
-          <w:del w:id="324" w:author="Xavier Hoenner" w:date="2014-05-01T12:40:00Z"/>
-        </w:trPr>
-        <w:tc>
-          <w:tcPr>
-            <w:tcW w:w="5000" w:type="pct"/>
-            <w:gridSpan w:val="8"/>
-            <w:shd w:val="clear" w:color="auto" w:fill="595959" w:themeFill="text1" w:themeFillTint="A6"/>
-            <w:vAlign w:val="center"/>
-          </w:tcPr>
-          <w:p>
-            <w:pPr>
-              <w:rPr>
-                <w:del w:id="325" w:author="Xavier Hoenner" w:date="2014-05-01T12:40:00Z"/>
-              </w:rPr>
-              <w:pPrChange w:id="326" w:author="Xavier Hoenner" w:date="2014-05-01T12:40:00Z">
-                <w:pPr>
-                  <w:jc w:val="center"/>
-                </w:pPr>
-              </w:pPrChange>
-            </w:pPr>
-            <w:del w:id="327" w:author="Xavier Hoenner" w:date="2014-05-01T12:40:00Z">
-              <w:r>
-                <w:delText>Headers = ‘site_name’</w:delText>
               </w:r>
             </w:del>
           </w:p>
@@ -6172,7 +6213,7 @@
           <w:tcPr>
             <w:tcW w:w="5000" w:type="pct"/>
             <w:gridSpan w:val="8"/>
-            <w:shd w:val="clear" w:color="auto" w:fill="BFBFBF" w:themeFill="background1" w:themeFillShade="BF"/>
+            <w:shd w:val="clear" w:color="auto" w:fill="595959" w:themeFill="text1" w:themeFillTint="A6"/>
             <w:vAlign w:val="center"/>
           </w:tcPr>
           <w:p>
@@ -6181,13 +6222,15 @@
                 <w:del w:id="329" w:author="Xavier Hoenner" w:date="2014-05-01T12:40:00Z"/>
               </w:rPr>
               <w:pPrChange w:id="330" w:author="Xavier Hoenner" w:date="2014-05-01T12:40:00Z">
-                <w:pPr/>
+                <w:pPr>
+                  <w:spacing w:after="200" w:line="276" w:lineRule="auto"/>
+                  <w:jc w:val="center"/>
+                </w:pPr>
               </w:pPrChange>
             </w:pPr>
             <w:del w:id="331" w:author="Xavier Hoenner" w:date="2014-05-01T12:40:00Z">
               <w:r>
-                <w:lastRenderedPageBreak/>
-                <w:delText>Sub-headers = ‘missing_info’</w:delText>
+                <w:delText>Headers = ‘site_name’</w:delText>
               </w:r>
             </w:del>
           </w:p>
@@ -6200,7 +6243,9 @@
         </w:trPr>
         <w:tc>
           <w:tcPr>
-            <w:tcW w:w="475" w:type="pct"/>
+            <w:tcW w:w="5000" w:type="pct"/>
+            <w:gridSpan w:val="8"/>
+            <w:shd w:val="clear" w:color="auto" w:fill="BFBFBF" w:themeFill="background1" w:themeFillShade="BF"/>
             <w:vAlign w:val="center"/>
           </w:tcPr>
           <w:p>
@@ -6210,6 +6255,36 @@
               </w:rPr>
               <w:pPrChange w:id="334" w:author="Xavier Hoenner" w:date="2014-05-01T12:40:00Z">
                 <w:pPr>
+                  <w:spacing w:after="200" w:line="276" w:lineRule="auto"/>
+                </w:pPr>
+              </w:pPrChange>
+            </w:pPr>
+            <w:del w:id="335" w:author="Xavier Hoenner" w:date="2014-05-01T12:40:00Z">
+              <w:r>
+                <w:delText>Sub-headers = ‘missing_info’</w:delText>
+              </w:r>
+            </w:del>
+          </w:p>
+        </w:tc>
+      </w:tr>
+      <w:tr>
+        <w:trPr>
+          <w:jc w:val="center"/>
+          <w:del w:id="336" w:author="Xavier Hoenner" w:date="2014-05-01T12:40:00Z"/>
+        </w:trPr>
+        <w:tc>
+          <w:tcPr>
+            <w:tcW w:w="475" w:type="pct"/>
+            <w:vAlign w:val="center"/>
+          </w:tcPr>
+          <w:p>
+            <w:pPr>
+              <w:rPr>
+                <w:del w:id="337" w:author="Xavier Hoenner" w:date="2014-05-01T12:40:00Z"/>
+              </w:rPr>
+              <w:pPrChange w:id="338" w:author="Xavier Hoenner" w:date="2014-05-01T12:40:00Z">
+                <w:pPr>
+                  <w:spacing w:after="200" w:line="276" w:lineRule="auto"/>
                   <w:jc w:val="center"/>
                 </w:pPr>
               </w:pPrChange>
@@ -6224,10 +6299,11 @@
           <w:p>
             <w:pPr>
               <w:rPr>
-                <w:del w:id="335" w:author="Xavier Hoenner" w:date="2014-05-01T12:40:00Z"/>
-              </w:rPr>
-              <w:pPrChange w:id="336" w:author="Xavier Hoenner" w:date="2014-05-01T12:40:00Z">
+                <w:del w:id="339" w:author="Xavier Hoenner" w:date="2014-05-01T12:40:00Z"/>
+              </w:rPr>
+              <w:pPrChange w:id="340" w:author="Xavier Hoenner" w:date="2014-05-01T12:40:00Z">
                 <w:pPr>
+                  <w:spacing w:after="200" w:line="276" w:lineRule="auto"/>
                   <w:jc w:val="center"/>
                 </w:pPr>
               </w:pPrChange>
@@ -6242,10 +6318,11 @@
           <w:p>
             <w:pPr>
               <w:rPr>
-                <w:del w:id="337" w:author="Xavier Hoenner" w:date="2014-05-01T12:40:00Z"/>
-              </w:rPr>
-              <w:pPrChange w:id="338" w:author="Xavier Hoenner" w:date="2014-05-01T12:40:00Z">
+                <w:del w:id="341" w:author="Xavier Hoenner" w:date="2014-05-01T12:40:00Z"/>
+              </w:rPr>
+              <w:pPrChange w:id="342" w:author="Xavier Hoenner" w:date="2014-05-01T12:40:00Z">
                 <w:pPr>
+                  <w:spacing w:after="200" w:line="276" w:lineRule="auto"/>
                   <w:jc w:val="center"/>
                 </w:pPr>
               </w:pPrChange>
@@ -6260,10 +6337,11 @@
           <w:p>
             <w:pPr>
               <w:rPr>
-                <w:del w:id="339" w:author="Xavier Hoenner" w:date="2014-05-01T12:40:00Z"/>
-              </w:rPr>
-              <w:pPrChange w:id="340" w:author="Xavier Hoenner" w:date="2014-05-01T12:40:00Z">
+                <w:del w:id="343" w:author="Xavier Hoenner" w:date="2014-05-01T12:40:00Z"/>
+              </w:rPr>
+              <w:pPrChange w:id="344" w:author="Xavier Hoenner" w:date="2014-05-01T12:40:00Z">
                 <w:pPr>
+                  <w:spacing w:after="200" w:line="276" w:lineRule="auto"/>
                   <w:jc w:val="center"/>
                 </w:pPr>
               </w:pPrChange>
@@ -6278,10 +6356,11 @@
           <w:p>
             <w:pPr>
               <w:rPr>
-                <w:del w:id="341" w:author="Xavier Hoenner" w:date="2014-05-01T12:40:00Z"/>
-              </w:rPr>
-              <w:pPrChange w:id="342" w:author="Xavier Hoenner" w:date="2014-05-01T12:40:00Z">
+                <w:del w:id="345" w:author="Xavier Hoenner" w:date="2014-05-01T12:40:00Z"/>
+              </w:rPr>
+              <w:pPrChange w:id="346" w:author="Xavier Hoenner" w:date="2014-05-01T12:40:00Z">
                 <w:pPr>
+                  <w:spacing w:after="200" w:line="276" w:lineRule="auto"/>
                   <w:jc w:val="center"/>
                 </w:pPr>
               </w:pPrChange>
@@ -6296,10 +6375,11 @@
           <w:p>
             <w:pPr>
               <w:rPr>
-                <w:del w:id="343" w:author="Xavier Hoenner" w:date="2014-05-01T12:40:00Z"/>
-              </w:rPr>
-              <w:pPrChange w:id="344" w:author="Xavier Hoenner" w:date="2014-05-01T12:40:00Z">
+                <w:del w:id="347" w:author="Xavier Hoenner" w:date="2014-05-01T12:40:00Z"/>
+              </w:rPr>
+              <w:pPrChange w:id="348" w:author="Xavier Hoenner" w:date="2014-05-01T12:40:00Z">
                 <w:pPr>
+                  <w:spacing w:after="200" w:line="276" w:lineRule="auto"/>
                   <w:jc w:val="center"/>
                 </w:pPr>
               </w:pPrChange>
@@ -6314,10 +6394,11 @@
           <w:p>
             <w:pPr>
               <w:rPr>
-                <w:del w:id="345" w:author="Xavier Hoenner" w:date="2014-05-01T12:40:00Z"/>
-              </w:rPr>
-              <w:pPrChange w:id="346" w:author="Xavier Hoenner" w:date="2014-05-01T12:40:00Z">
+                <w:del w:id="349" w:author="Xavier Hoenner" w:date="2014-05-01T12:40:00Z"/>
+              </w:rPr>
+              <w:pPrChange w:id="350" w:author="Xavier Hoenner" w:date="2014-05-01T12:40:00Z">
                 <w:pPr>
+                  <w:spacing w:after="200" w:line="276" w:lineRule="auto"/>
                   <w:jc w:val="center"/>
                 </w:pPr>
               </w:pPrChange>
@@ -6332,10 +6413,11 @@
           <w:p>
             <w:pPr>
               <w:rPr>
-                <w:del w:id="347" w:author="Xavier Hoenner" w:date="2014-05-01T12:40:00Z"/>
-              </w:rPr>
-              <w:pPrChange w:id="348" w:author="Xavier Hoenner" w:date="2014-05-01T12:40:00Z">
+                <w:del w:id="351" w:author="Xavier Hoenner" w:date="2014-05-01T12:40:00Z"/>
+              </w:rPr>
+              <w:pPrChange w:id="352" w:author="Xavier Hoenner" w:date="2014-05-01T12:40:00Z">
                 <w:pPr>
+                  <w:spacing w:after="200" w:line="276" w:lineRule="auto"/>
                   <w:jc w:val="center"/>
                 </w:pPr>
               </w:pPrChange>
@@ -6349,9 +6431,6 @@
         <w:rPr>
           <w:szCs w:val="24"/>
         </w:rPr>
-        <w:pPrChange w:id="349" w:author="Xavier Hoenner" w:date="2014-05-01T12:40:00Z">
-          <w:pPr/>
-        </w:pPrChange>
       </w:pPr>
     </w:p>
     <w:sectPr>
@@ -6424,17 +6503,17 @@
     <w:r>
       <w:t xml:space="preserve">FAIMMS – Report templates – </w:t>
     </w:r>
-    <w:del w:id="350" w:author="Xavier Hoenner" w:date="2013-07-11T11:40:00Z">
+    <w:del w:id="353" w:author="Xavier Hoenner" w:date="2013-07-11T11:40:00Z">
       <w:r>
         <w:delText>24/06</w:delText>
       </w:r>
     </w:del>
-    <w:ins w:id="351" w:author="Xavier Hoenner" w:date="2014-05-01T12:29:00Z">
+    <w:ins w:id="354" w:author="Xavier Hoenner" w:date="2014-05-01T12:29:00Z">
       <w:r>
         <w:t>01/05/2014</w:t>
       </w:r>
     </w:ins>
-    <w:del w:id="352" w:author="Xavier Hoenner" w:date="2014-05-01T12:29:00Z">
+    <w:del w:id="355" w:author="Xavier Hoenner" w:date="2014-05-01T12:29:00Z">
       <w:r>
         <w:delText>/2013</w:delText>
       </w:r>

</xml_diff>